<commit_message>
Added System Configuration LLD
Added System Configuration LLD
</commit_message>
<xml_diff>
--- a/Documents/DesignDocuments/LLD_AMF_SystemConfiguration.docx
+++ b/Documents/DesignDocuments/LLD_AMF_SystemConfiguration.docx
@@ -1738,54 +1738,6 @@
     <w:p>
       <w:pPr>
         <w:pStyle w:val="ListParagraph"/>
-        <w:numPr>
-          <w:ilvl w:val="0"/>
-          <w:numId w:val="40"/>
-        </w:numPr>
-        <w:rPr>
-          <w:rFonts w:ascii="Segoe UI" w:eastAsia="Times New Roman" w:hAnsi="Segoe UI" w:cs="Segoe UI"/>
-          <w:sz w:val="24"/>
-          <w:szCs w:val="24"/>
-          <w:lang w:eastAsia="en-GB"/>
-        </w:rPr>
-      </w:pPr>
-      <w:r>
-        <w:rPr>
-          <w:rFonts w:ascii="Segoe UI" w:eastAsia="Times New Roman" w:hAnsi="Segoe UI" w:cs="Segoe UI"/>
-          <w:sz w:val="24"/>
-          <w:szCs w:val="24"/>
-          <w:lang w:eastAsia="en-GB"/>
-        </w:rPr>
-        <w:t>Documentation References</w:t>
-      </w:r>
-    </w:p>
-    <w:p>
-      <w:pPr>
-        <w:pStyle w:val="ListParagraph"/>
-        <w:numPr>
-          <w:ilvl w:val="0"/>
-          <w:numId w:val="40"/>
-        </w:numPr>
-        <w:rPr>
-          <w:rFonts w:ascii="Segoe UI" w:eastAsia="Times New Roman" w:hAnsi="Segoe UI" w:cs="Segoe UI"/>
-          <w:sz w:val="24"/>
-          <w:szCs w:val="24"/>
-          <w:lang w:eastAsia="en-GB"/>
-        </w:rPr>
-      </w:pPr>
-      <w:r>
-        <w:rPr>
-          <w:rFonts w:ascii="Segoe UI" w:eastAsia="Times New Roman" w:hAnsi="Segoe UI" w:cs="Segoe UI"/>
-          <w:sz w:val="24"/>
-          <w:szCs w:val="24"/>
-          <w:lang w:eastAsia="en-GB"/>
-        </w:rPr>
-        <w:t>Revision History</w:t>
-      </w:r>
-    </w:p>
-    <w:p>
-      <w:pPr>
-        <w:pStyle w:val="ListParagraph"/>
         <w:ind w:left="900"/>
         <w:rPr>
           <w:rFonts w:ascii="Segoe UI" w:eastAsia="Times New Roman" w:hAnsi="Segoe UI" w:cs="Segoe UI"/>
@@ -1829,80 +1781,14 @@
           <w:rFonts w:ascii="Segoe UI" w:hAnsi="Segoe UI" w:cs="Segoe UI"/>
           <w:color w:val="0F0F0F"/>
         </w:rPr>
-        <w:t>defines the different</w:t>
+        <w:t>defines</w:t>
       </w:r>
       <w:r>
         <w:rPr>
           <w:rFonts w:ascii="Segoe UI" w:hAnsi="Segoe UI" w:cs="Segoe UI"/>
           <w:color w:val="0F0F0F"/>
         </w:rPr>
-        <w:t xml:space="preserve"> Entities and C</w:t>
-      </w:r>
-      <w:r>
-        <w:rPr>
-          <w:rFonts w:ascii="Segoe UI" w:hAnsi="Segoe UI" w:cs="Segoe UI"/>
-          <w:color w:val="0F0F0F"/>
-        </w:rPr>
-        <w:t xml:space="preserve">onfigurations that determines how the system </w:t>
-      </w:r>
-      <w:r>
-        <w:rPr>
-          <w:rFonts w:ascii="Segoe UI" w:hAnsi="Segoe UI" w:cs="Segoe UI"/>
-          <w:color w:val="0F0F0F"/>
-        </w:rPr>
-        <w:t xml:space="preserve">is structured and how the system </w:t>
-      </w:r>
-      <w:r>
-        <w:rPr>
-          <w:rFonts w:ascii="Segoe UI" w:hAnsi="Segoe UI" w:cs="Segoe UI"/>
-          <w:color w:val="0F0F0F"/>
-        </w:rPr>
-        <w:t xml:space="preserve">behaves. </w:t>
-      </w:r>
-    </w:p>
-    <w:p>
-      <w:pPr>
-        <w:pStyle w:val="ListParagraph"/>
-        <w:ind w:left="900"/>
-        <w:rPr>
-          <w:rFonts w:ascii="Segoe UI" w:hAnsi="Segoe UI" w:cs="Segoe UI"/>
-          <w:color w:val="0F0F0F"/>
-        </w:rPr>
-      </w:pPr>
-      <w:r>
-        <w:rPr>
-          <w:rFonts w:ascii="Segoe UI" w:hAnsi="Segoe UI" w:cs="Segoe UI"/>
-          <w:color w:val="0F0F0F"/>
-        </w:rPr>
-        <w:t xml:space="preserve">The </w:t>
-      </w:r>
-      <w:r>
-        <w:rPr>
-          <w:rFonts w:ascii="Segoe UI" w:hAnsi="Segoe UI" w:cs="Segoe UI"/>
-          <w:color w:val="0F0F0F"/>
-        </w:rPr>
-        <w:t>Entities</w:t>
-      </w:r>
-      <w:r>
-        <w:rPr>
-          <w:rFonts w:ascii="Segoe UI" w:hAnsi="Segoe UI" w:cs="Segoe UI"/>
-          <w:color w:val="0F0F0F"/>
-        </w:rPr>
-        <w:t xml:space="preserve"> in the AMF System </w:t>
-      </w:r>
-      <w:r>
-        <w:rPr>
-          <w:rFonts w:ascii="Segoe UI" w:hAnsi="Segoe UI" w:cs="Segoe UI"/>
-          <w:color w:val="0F0F0F"/>
-        </w:rPr>
-        <w:t>are:</w:t>
-      </w:r>
-      <w:r>
-        <w:rPr>
-          <w:rFonts w:ascii="Segoe UI" w:hAnsi="Segoe UI" w:cs="Segoe UI"/>
-          <w:color w:val="0F0F0F"/>
-        </w:rPr>
-        <w:t xml:space="preserve"> </w:t>
+        <w:t>:</w:t>
       </w:r>
     </w:p>
     <w:p>
@@ -1920,19 +1806,248 @@
       <w:r>
         <w:rPr>
           <w:rFonts w:ascii="Segoe UI" w:hAnsi="Segoe UI" w:cs="Segoe UI"/>
+          <w:color w:val="0F0F0F"/>
+        </w:rPr>
+        <w:t>T</w:t>
+      </w:r>
+      <w:r>
+        <w:rPr>
+          <w:rFonts w:ascii="Segoe UI" w:hAnsi="Segoe UI" w:cs="Segoe UI"/>
+          <w:color w:val="0F0F0F"/>
+        </w:rPr>
+        <w:t>he different</w:t>
+      </w:r>
+      <w:r>
+        <w:rPr>
+          <w:rFonts w:ascii="Segoe UI" w:hAnsi="Segoe UI" w:cs="Segoe UI"/>
+          <w:color w:val="0F0F0F"/>
+        </w:rPr>
+        <w:t xml:space="preserve"> Entities </w:t>
+      </w:r>
+      <w:r>
+        <w:rPr>
+          <w:rFonts w:ascii="Segoe UI" w:hAnsi="Segoe UI" w:cs="Segoe UI"/>
+          <w:color w:val="0F0F0F"/>
+        </w:rPr>
+        <w:t xml:space="preserve">that determine how the system </w:t>
+      </w:r>
+      <w:r>
+        <w:rPr>
+          <w:rFonts w:ascii="Segoe UI" w:hAnsi="Segoe UI" w:cs="Segoe UI"/>
+          <w:color w:val="0F0F0F"/>
+        </w:rPr>
+        <w:t xml:space="preserve">is structured </w:t>
+      </w:r>
+    </w:p>
+    <w:p>
+      <w:pPr>
+        <w:pStyle w:val="ListParagraph"/>
+        <w:numPr>
+          <w:ilvl w:val="2"/>
+          <w:numId w:val="48"/>
+        </w:numPr>
+        <w:rPr>
+          <w:rFonts w:ascii="Segoe UI" w:hAnsi="Segoe UI" w:cs="Segoe UI"/>
+          <w:color w:val="0F0F0F"/>
+        </w:rPr>
+      </w:pPr>
+      <w:r>
+        <w:rPr>
+          <w:rFonts w:ascii="Segoe UI" w:hAnsi="Segoe UI" w:cs="Segoe UI"/>
           <w:b/>
           <w:bCs/>
           <w:color w:val="0F0F0F"/>
         </w:rPr>
-        <w:t>Application:</w:t>
+        <w:t>Application</w:t>
       </w:r>
       <w:r>
         <w:rPr>
           <w:rFonts w:ascii="Segoe UI" w:hAnsi="Segoe UI" w:cs="Segoe UI"/>
+          <w:b/>
+          <w:bCs/>
           <w:color w:val="0F0F0F"/>
         </w:rPr>
-        <w:t xml:space="preserve"> The different applications available in the System</w:t>
+        <w:t>:</w:t>
       </w:r>
+      <w:r>
+        <w:rPr>
+          <w:rFonts w:ascii="Segoe UI" w:hAnsi="Segoe UI" w:cs="Segoe UI"/>
+          <w:color w:val="0F0F0F"/>
+        </w:rPr>
+        <w:t xml:space="preserve"> </w:t>
+      </w:r>
+      <w:r>
+        <w:rPr>
+          <w:rFonts w:ascii="Segoe UI" w:hAnsi="Segoe UI" w:cs="Segoe UI"/>
+          <w:color w:val="0F0F0F"/>
+        </w:rPr>
+        <w:t xml:space="preserve">An </w:t>
+      </w:r>
+      <w:r>
+        <w:rPr>
+          <w:rFonts w:ascii="Segoe UI" w:hAnsi="Segoe UI" w:cs="Segoe UI"/>
+          <w:color w:val="0F0F0F"/>
+        </w:rPr>
+        <w:t>A</w:t>
+      </w:r>
+      <w:r>
+        <w:rPr>
+          <w:rFonts w:ascii="Segoe UI" w:hAnsi="Segoe UI" w:cs="Segoe UI"/>
+          <w:color w:val="0F0F0F"/>
+        </w:rPr>
+        <w:t>pplication</w:t>
+      </w:r>
+      <w:r>
+        <w:rPr>
+          <w:rFonts w:ascii="Segoe UI" w:hAnsi="Segoe UI" w:cs="Segoe UI"/>
+          <w:color w:val="0F0F0F"/>
+        </w:rPr>
+        <w:t xml:space="preserve"> is a logical group of Modules that enables management of information of specific nature</w:t>
+      </w:r>
+    </w:p>
+    <w:p>
+      <w:pPr>
+        <w:pStyle w:val="ListParagraph"/>
+        <w:numPr>
+          <w:ilvl w:val="2"/>
+          <w:numId w:val="48"/>
+        </w:numPr>
+        <w:rPr>
+          <w:rFonts w:ascii="Segoe UI" w:hAnsi="Segoe UI" w:cs="Segoe UI"/>
+          <w:color w:val="0F0F0F"/>
+        </w:rPr>
+      </w:pPr>
+      <w:r>
+        <w:rPr>
+          <w:rFonts w:ascii="Segoe UI" w:hAnsi="Segoe UI" w:cs="Segoe UI"/>
+          <w:b/>
+          <w:bCs/>
+          <w:color w:val="0F0F0F"/>
+        </w:rPr>
+        <w:t xml:space="preserve">Module: </w:t>
+      </w:r>
+      <w:r>
+        <w:rPr>
+          <w:rFonts w:ascii="Segoe UI" w:hAnsi="Segoe UI" w:cs="Segoe UI"/>
+          <w:color w:val="0F0F0F"/>
+        </w:rPr>
+        <w:t>A Module is an independent component that can be easily integrated into an application of the system. A module specifies a set of functions which can be performed on a specific set of information.</w:t>
+      </w:r>
+    </w:p>
+    <w:p>
+      <w:pPr>
+        <w:pStyle w:val="ListParagraph"/>
+        <w:ind w:left="1260"/>
+        <w:rPr>
+          <w:rFonts w:ascii="Segoe UI" w:hAnsi="Segoe UI" w:cs="Segoe UI"/>
+          <w:color w:val="0F0F0F"/>
+        </w:rPr>
+      </w:pPr>
+    </w:p>
+    <w:p>
+      <w:pPr>
+        <w:pStyle w:val="ListParagraph"/>
+        <w:numPr>
+          <w:ilvl w:val="2"/>
+          <w:numId w:val="48"/>
+        </w:numPr>
+        <w:rPr>
+          <w:rFonts w:ascii="Segoe UI" w:hAnsi="Segoe UI" w:cs="Segoe UI"/>
+          <w:color w:val="0F0F0F"/>
+        </w:rPr>
+      </w:pPr>
+      <w:r>
+        <w:rPr>
+          <w:rFonts w:ascii="Segoe UI" w:hAnsi="Segoe UI" w:cs="Segoe UI"/>
+          <w:b/>
+          <w:bCs/>
+          <w:color w:val="0F0F0F"/>
+        </w:rPr>
+        <w:t xml:space="preserve">Action: </w:t>
+      </w:r>
+      <w:r>
+        <w:rPr>
+          <w:rFonts w:ascii="Segoe UI" w:hAnsi="Segoe UI" w:cs="Segoe UI"/>
+          <w:color w:val="0F0F0F"/>
+        </w:rPr>
+        <w:t>An action is the defined piece of task that can be performed in a module.</w:t>
+      </w:r>
+    </w:p>
+    <w:p>
+      <w:pPr>
+        <w:pStyle w:val="ListParagraph"/>
+        <w:numPr>
+          <w:ilvl w:val="2"/>
+          <w:numId w:val="48"/>
+        </w:numPr>
+        <w:rPr>
+          <w:rFonts w:ascii="Segoe UI" w:hAnsi="Segoe UI" w:cs="Segoe UI"/>
+          <w:color w:val="0F0F0F"/>
+        </w:rPr>
+      </w:pPr>
+      <w:r>
+        <w:rPr>
+          <w:rFonts w:ascii="Segoe UI" w:hAnsi="Segoe UI" w:cs="Segoe UI"/>
+          <w:b/>
+          <w:bCs/>
+          <w:color w:val="0F0F0F"/>
+        </w:rPr>
+        <w:t>Member:</w:t>
+      </w:r>
+      <w:r>
+        <w:rPr>
+          <w:rFonts w:ascii="Segoe UI" w:hAnsi="Segoe UI" w:cs="Segoe UI"/>
+          <w:color w:val="0F0F0F"/>
+        </w:rPr>
+        <w:t xml:space="preserve"> </w:t>
+      </w:r>
+      <w:r>
+        <w:rPr>
+          <w:rFonts w:ascii="Segoe UI" w:hAnsi="Segoe UI" w:cs="Segoe UI"/>
+          <w:color w:val="0F0F0F"/>
+        </w:rPr>
+        <w:t>A Member is an organization or an individual who manages its information in one or more Applications in the system.</w:t>
+      </w:r>
+    </w:p>
+    <w:p>
+      <w:pPr>
+        <w:pStyle w:val="ListParagraph"/>
+        <w:numPr>
+          <w:ilvl w:val="2"/>
+          <w:numId w:val="48"/>
+        </w:numPr>
+        <w:rPr>
+          <w:rFonts w:ascii="Segoe UI" w:hAnsi="Segoe UI" w:cs="Segoe UI"/>
+          <w:color w:val="0F0F0F"/>
+        </w:rPr>
+      </w:pPr>
+      <w:r>
+        <w:rPr>
+          <w:rFonts w:ascii="Segoe UI" w:hAnsi="Segoe UI" w:cs="Segoe UI"/>
+          <w:b/>
+          <w:bCs/>
+          <w:color w:val="0F0F0F"/>
+        </w:rPr>
+        <w:lastRenderedPageBreak/>
+        <w:t>Action Group:</w:t>
+      </w:r>
+      <w:r>
+        <w:rPr>
+          <w:rFonts w:ascii="Segoe UI" w:hAnsi="Segoe UI" w:cs="Segoe UI"/>
+          <w:color w:val="0F0F0F"/>
+        </w:rPr>
+        <w:t xml:space="preserve"> Action Groups are logical grouping of actions that standardizes and facilitates the assignment of multiple actions to members.</w:t>
+      </w:r>
+    </w:p>
+    <w:p>
+      <w:pPr>
+        <w:pStyle w:val="ListParagraph"/>
+        <w:ind w:left="900"/>
+        <w:rPr>
+          <w:rFonts w:ascii="Segoe UI" w:hAnsi="Segoe UI" w:cs="Segoe UI"/>
+          <w:color w:val="0F0F0F"/>
+        </w:rPr>
+      </w:pPr>
     </w:p>
     <w:p>
       <w:pPr>
@@ -1949,25 +2064,30 @@
       <w:r>
         <w:rPr>
           <w:rFonts w:ascii="Segoe UI" w:hAnsi="Segoe UI" w:cs="Segoe UI"/>
-          <w:b/>
-          <w:bCs/>
           <w:color w:val="0F0F0F"/>
         </w:rPr>
-        <w:t>Module:</w:t>
+        <w:t xml:space="preserve">The different </w:t>
       </w:r>
       <w:r>
         <w:rPr>
           <w:rFonts w:ascii="Segoe UI" w:hAnsi="Segoe UI" w:cs="Segoe UI"/>
           <w:color w:val="0F0F0F"/>
         </w:rPr>
-        <w:t xml:space="preserve"> The different modules available in an application</w:t>
+        <w:t xml:space="preserve">Configurations that determine how the system behaves </w:t>
+      </w:r>
+      <w:r>
+        <w:rPr>
+          <w:rFonts w:ascii="Segoe UI" w:hAnsi="Segoe UI" w:cs="Segoe UI"/>
+          <w:color w:val="0F0F0F"/>
+        </w:rPr>
+        <w:t>:</w:t>
       </w:r>
     </w:p>
     <w:p>
       <w:pPr>
         <w:pStyle w:val="ListParagraph"/>
         <w:numPr>
-          <w:ilvl w:val="0"/>
+          <w:ilvl w:val="2"/>
           <w:numId w:val="48"/>
         </w:numPr>
         <w:rPr>
@@ -1982,28 +2102,8 @@
           <w:bCs/>
           <w:color w:val="0F0F0F"/>
         </w:rPr>
-        <w:t xml:space="preserve">Action: </w:t>
+        <w:t>System Mode</w:t>
       </w:r>
-      <w:r>
-        <w:rPr>
-          <w:rFonts w:ascii="Segoe UI" w:hAnsi="Segoe UI" w:cs="Segoe UI"/>
-          <w:color w:val="0F0F0F"/>
-        </w:rPr>
-        <w:t>The different actions available in a module</w:t>
-      </w:r>
-    </w:p>
-    <w:p>
-      <w:pPr>
-        <w:pStyle w:val="ListParagraph"/>
-        <w:numPr>
-          <w:ilvl w:val="0"/>
-          <w:numId w:val="48"/>
-        </w:numPr>
-        <w:rPr>
-          <w:rFonts w:ascii="Segoe UI" w:hAnsi="Segoe UI" w:cs="Segoe UI"/>
-          <w:color w:val="0F0F0F"/>
-        </w:rPr>
-      </w:pPr>
       <w:r>
         <w:rPr>
           <w:rFonts w:ascii="Segoe UI" w:hAnsi="Segoe UI" w:cs="Segoe UI"/>
@@ -2011,49 +2111,68 @@
           <w:bCs/>
           <w:color w:val="0F0F0F"/>
         </w:rPr>
-        <w:t>Member:</w:t>
+        <w:t xml:space="preserve">: </w:t>
       </w:r>
       <w:r>
         <w:rPr>
           <w:rFonts w:ascii="Segoe UI" w:hAnsi="Segoe UI" w:cs="Segoe UI"/>
           <w:color w:val="0F0F0F"/>
         </w:rPr>
-        <w:t xml:space="preserve"> A Member is an </w:t>
+        <w:t xml:space="preserve">The System Mode determines whether the system is </w:t>
       </w:r>
       <w:r>
         <w:rPr>
           <w:rFonts w:ascii="Segoe UI" w:hAnsi="Segoe UI" w:cs="Segoe UI"/>
           <w:color w:val="0F0F0F"/>
         </w:rPr>
-        <w:t>organization</w:t>
-      </w:r>
-      <w:r>
-        <w:rPr>
-          <w:rFonts w:ascii="Segoe UI" w:hAnsi="Segoe UI" w:cs="Segoe UI"/>
-          <w:color w:val="0F0F0F"/>
-        </w:rPr>
-        <w:t xml:space="preserve"> or an </w:t>
-      </w:r>
-      <w:r>
-        <w:rPr>
-          <w:rFonts w:ascii="Segoe UI" w:hAnsi="Segoe UI" w:cs="Segoe UI"/>
-          <w:color w:val="0F0F0F"/>
-        </w:rPr>
-        <w:t>i</w:t>
-      </w:r>
-      <w:r>
-        <w:rPr>
-          <w:rFonts w:ascii="Segoe UI" w:hAnsi="Segoe UI" w:cs="Segoe UI"/>
-          <w:color w:val="0F0F0F"/>
-        </w:rPr>
-        <w:t>ndividual who manages its information in one or more Applications in the System.</w:t>
+        <w:t>a</w:t>
       </w:r>
     </w:p>
     <w:p>
       <w:pPr>
         <w:pStyle w:val="ListParagraph"/>
         <w:numPr>
-          <w:ilvl w:val="0"/>
+          <w:ilvl w:val="3"/>
+          <w:numId w:val="48"/>
+        </w:numPr>
+        <w:rPr>
+          <w:rFonts w:ascii="Segoe UI" w:hAnsi="Segoe UI" w:cs="Segoe UI"/>
+          <w:color w:val="0F0F0F"/>
+        </w:rPr>
+      </w:pPr>
+      <w:r>
+        <w:rPr>
+          <w:rFonts w:ascii="Segoe UI" w:hAnsi="Segoe UI" w:cs="Segoe UI"/>
+          <w:color w:val="0F0F0F"/>
+        </w:rPr>
+        <w:t xml:space="preserve">Stand Alone System </w:t>
+      </w:r>
+    </w:p>
+    <w:p>
+      <w:pPr>
+        <w:pStyle w:val="ListParagraph"/>
+        <w:numPr>
+          <w:ilvl w:val="3"/>
+          <w:numId w:val="48"/>
+        </w:numPr>
+        <w:rPr>
+          <w:rFonts w:ascii="Segoe UI" w:hAnsi="Segoe UI" w:cs="Segoe UI"/>
+          <w:color w:val="0F0F0F"/>
+        </w:rPr>
+      </w:pPr>
+      <w:r>
+        <w:rPr>
+          <w:rFonts w:ascii="Segoe UI" w:hAnsi="Segoe UI" w:cs="Segoe UI"/>
+          <w:color w:val="0F0F0F"/>
+        </w:rPr>
+        <w:t>SaaS system.</w:t>
+      </w:r>
+    </w:p>
+    <w:p>
+      <w:pPr>
+        <w:pStyle w:val="ListParagraph"/>
+        <w:numPr>
+          <w:ilvl w:val="2"/>
           <w:numId w:val="48"/>
         </w:numPr>
         <w:rPr>
@@ -2068,56 +2187,8 @@
           <w:bCs/>
           <w:color w:val="0F0F0F"/>
         </w:rPr>
-        <w:lastRenderedPageBreak/>
-        <w:t>Action Group:</w:t>
+        <w:t>Multi Action Group</w:t>
       </w:r>
-      <w:r>
-        <w:rPr>
-          <w:rFonts w:ascii="Segoe UI" w:hAnsi="Segoe UI" w:cs="Segoe UI"/>
-          <w:color w:val="0F0F0F"/>
-        </w:rPr>
-        <w:t xml:space="preserve"> Action Groups are logical grouping of actions that standardizes and facilitates the assignment of multiple actions to members.</w:t>
-      </w:r>
-    </w:p>
-    <w:p>
-      <w:pPr>
-        <w:pStyle w:val="ListParagraph"/>
-        <w:ind w:left="900"/>
-        <w:rPr>
-          <w:rFonts w:ascii="Segoe UI" w:hAnsi="Segoe UI" w:cs="Segoe UI"/>
-          <w:color w:val="0F0F0F"/>
-        </w:rPr>
-      </w:pPr>
-    </w:p>
-    <w:p>
-      <w:pPr>
-        <w:pStyle w:val="ListParagraph"/>
-        <w:ind w:left="900"/>
-        <w:rPr>
-          <w:rFonts w:ascii="Segoe UI" w:hAnsi="Segoe UI" w:cs="Segoe UI"/>
-          <w:color w:val="0F0F0F"/>
-        </w:rPr>
-      </w:pPr>
-      <w:r>
-        <w:rPr>
-          <w:rFonts w:ascii="Segoe UI" w:hAnsi="Segoe UI" w:cs="Segoe UI"/>
-          <w:color w:val="0F0F0F"/>
-        </w:rPr>
-        <w:t>The different behaviours of the AMF system are:</w:t>
-      </w:r>
-    </w:p>
-    <w:p>
-      <w:pPr>
-        <w:pStyle w:val="ListParagraph"/>
-        <w:numPr>
-          <w:ilvl w:val="1"/>
-          <w:numId w:val="46"/>
-        </w:numPr>
-        <w:rPr>
-          <w:rFonts w:ascii="Segoe UI" w:hAnsi="Segoe UI" w:cs="Segoe UI"/>
-          <w:color w:val="0F0F0F"/>
-        </w:rPr>
-      </w:pPr>
       <w:r>
         <w:rPr>
           <w:rFonts w:ascii="Segoe UI" w:hAnsi="Segoe UI" w:cs="Segoe UI"/>
@@ -2125,84 +2196,6 @@
           <w:bCs/>
           <w:color w:val="0F0F0F"/>
         </w:rPr>
-        <w:t>System Mode</w:t>
-      </w:r>
-      <w:r>
-        <w:rPr>
-          <w:rFonts w:ascii="Segoe UI" w:hAnsi="Segoe UI" w:cs="Segoe UI"/>
-          <w:color w:val="0F0F0F"/>
-        </w:rPr>
-        <w:t xml:space="preserve">: The System Mode determines whether the system is </w:t>
-      </w:r>
-    </w:p>
-    <w:p>
-      <w:pPr>
-        <w:pStyle w:val="ListParagraph"/>
-        <w:numPr>
-          <w:ilvl w:val="2"/>
-          <w:numId w:val="46"/>
-        </w:numPr>
-        <w:rPr>
-          <w:rFonts w:ascii="Segoe UI" w:hAnsi="Segoe UI" w:cs="Segoe UI"/>
-          <w:color w:val="0F0F0F"/>
-        </w:rPr>
-      </w:pPr>
-      <w:r>
-        <w:rPr>
-          <w:rFonts w:ascii="Segoe UI" w:hAnsi="Segoe UI" w:cs="Segoe UI"/>
-          <w:color w:val="0F0F0F"/>
-        </w:rPr>
-        <w:t xml:space="preserve">Stand Alone System </w:t>
-      </w:r>
-    </w:p>
-    <w:p>
-      <w:pPr>
-        <w:pStyle w:val="ListParagraph"/>
-        <w:numPr>
-          <w:ilvl w:val="2"/>
-          <w:numId w:val="46"/>
-        </w:numPr>
-        <w:rPr>
-          <w:rFonts w:ascii="Segoe UI" w:hAnsi="Segoe UI" w:cs="Segoe UI"/>
-          <w:color w:val="0F0F0F"/>
-        </w:rPr>
-      </w:pPr>
-      <w:r>
-        <w:rPr>
-          <w:rFonts w:ascii="Segoe UI" w:hAnsi="Segoe UI" w:cs="Segoe UI"/>
-          <w:color w:val="0F0F0F"/>
-        </w:rPr>
-        <w:t>SaaS system.</w:t>
-      </w:r>
-    </w:p>
-    <w:p>
-      <w:pPr>
-        <w:pStyle w:val="ListParagraph"/>
-        <w:numPr>
-          <w:ilvl w:val="1"/>
-          <w:numId w:val="46"/>
-        </w:numPr>
-        <w:rPr>
-          <w:rFonts w:ascii="Segoe UI" w:hAnsi="Segoe UI" w:cs="Segoe UI"/>
-          <w:color w:val="0F0F0F"/>
-        </w:rPr>
-      </w:pPr>
-      <w:r>
-        <w:rPr>
-          <w:rFonts w:ascii="Segoe UI" w:hAnsi="Segoe UI" w:cs="Segoe UI"/>
-          <w:b/>
-          <w:bCs/>
-          <w:color w:val="0F0F0F"/>
-        </w:rPr>
-        <w:t>Multi Action Group</w:t>
-      </w:r>
-      <w:r>
-        <w:rPr>
-          <w:rFonts w:ascii="Segoe UI" w:hAnsi="Segoe UI" w:cs="Segoe UI"/>
-          <w:b/>
-          <w:bCs/>
-          <w:color w:val="0F0F0F"/>
-        </w:rPr>
         <w:t xml:space="preserve">: </w:t>
       </w:r>
       <w:r>
@@ -2212,15 +2205,6 @@
         </w:rPr>
         <w:t>The Multi Action Group behaviour determines whether a Member can be assigned multiple Action Groups or must be restricted to only one Action Group.</w:t>
       </w:r>
-    </w:p>
-    <w:p>
-      <w:pPr>
-        <w:ind w:left="1440"/>
-        <w:rPr>
-          <w:rFonts w:ascii="Segoe UI" w:hAnsi="Segoe UI" w:cs="Segoe UI"/>
-          <w:color w:val="0F0F0F"/>
-        </w:rPr>
-      </w:pPr>
     </w:p>
     <w:p>
       <w:pPr>
@@ -2229,7 +2213,161 @@
           <w:ilvl w:val="0"/>
           <w:numId w:val="24"/>
         </w:numPr>
-        <w:ind w:left="720" w:hanging="360"/>
+        <w:jc w:val="left"/>
+      </w:pPr>
+      <w:r>
+        <w:t>Architectural Diagram</w:t>
+      </w:r>
+    </w:p>
+    <w:p/>
+    <w:p>
+      <w:pPr>
+        <w:pStyle w:val="Heading1"/>
+        <w:numPr>
+          <w:ilvl w:val="0"/>
+          <w:numId w:val="24"/>
+        </w:numPr>
+        <w:jc w:val="left"/>
+      </w:pPr>
+      <w:r>
+        <w:t>Data Structure</w:t>
+      </w:r>
+    </w:p>
+    <w:p/>
+    <w:p>
+      <w:pPr>
+        <w:pStyle w:val="Heading1"/>
+        <w:numPr>
+          <w:ilvl w:val="0"/>
+          <w:numId w:val="24"/>
+        </w:numPr>
+        <w:jc w:val="left"/>
+      </w:pPr>
+      <w:r>
+        <w:t>Algorithm</w:t>
+      </w:r>
+      <w:r>
+        <w:t>s</w:t>
+      </w:r>
+      <w:r>
+        <w:t xml:space="preserve"> and Logic</w:t>
+      </w:r>
+    </w:p>
+    <w:p>
+      <w:pPr>
+        <w:pStyle w:val="Heading1"/>
+        <w:numPr>
+          <w:ilvl w:val="0"/>
+          <w:numId w:val="24"/>
+        </w:numPr>
+        <w:jc w:val="left"/>
+      </w:pPr>
+      <w:r>
+        <w:t>Interfaces</w:t>
+      </w:r>
+    </w:p>
+    <w:p>
+      <w:pPr>
+        <w:pStyle w:val="Heading1"/>
+        <w:numPr>
+          <w:ilvl w:val="0"/>
+          <w:numId w:val="24"/>
+        </w:numPr>
+        <w:jc w:val="left"/>
+      </w:pPr>
+      <w:r>
+        <w:t>Error Handling</w:t>
+      </w:r>
+    </w:p>
+    <w:p>
+      <w:pPr>
+        <w:pStyle w:val="Heading1"/>
+        <w:numPr>
+          <w:ilvl w:val="0"/>
+          <w:numId w:val="24"/>
+        </w:numPr>
+        <w:jc w:val="left"/>
+      </w:pPr>
+      <w:r>
+        <w:t>Performance Considerations</w:t>
+      </w:r>
+    </w:p>
+    <w:p>
+      <w:pPr>
+        <w:pStyle w:val="Heading1"/>
+        <w:numPr>
+          <w:ilvl w:val="0"/>
+          <w:numId w:val="24"/>
+        </w:numPr>
+        <w:jc w:val="left"/>
+      </w:pPr>
+      <w:r>
+        <w:t>Security Considerations</w:t>
+      </w:r>
+    </w:p>
+    <w:p>
+      <w:pPr>
+        <w:pStyle w:val="Heading1"/>
+        <w:numPr>
+          <w:ilvl w:val="0"/>
+          <w:numId w:val="24"/>
+        </w:numPr>
+        <w:jc w:val="left"/>
+      </w:pPr>
+      <w:r>
+        <w:t>Testing Strategy</w:t>
+      </w:r>
+    </w:p>
+    <w:p/>
+    <w:p>
+      <w:pPr>
+        <w:pStyle w:val="Heading1"/>
+        <w:numPr>
+          <w:ilvl w:val="0"/>
+          <w:numId w:val="24"/>
+        </w:numPr>
+        <w:jc w:val="left"/>
+      </w:pPr>
+      <w:r>
+        <w:t>Dependencies</w:t>
+      </w:r>
+    </w:p>
+    <w:p/>
+    <w:p>
+      <w:pPr>
+        <w:pStyle w:val="Heading1"/>
+        <w:numPr>
+          <w:ilvl w:val="0"/>
+          <w:numId w:val="24"/>
+        </w:numPr>
+        <w:jc w:val="left"/>
+      </w:pPr>
+      <w:r>
+        <w:t>Configuration Management</w:t>
+      </w:r>
+    </w:p>
+    <w:p/>
+    <w:p>
+      <w:pPr>
+        <w:pStyle w:val="Heading1"/>
+        <w:numPr>
+          <w:ilvl w:val="0"/>
+          <w:numId w:val="24"/>
+        </w:numPr>
+        <w:jc w:val="left"/>
+      </w:pPr>
+      <w:r>
+        <w:lastRenderedPageBreak/>
+        <w:t>Documentation References</w:t>
+      </w:r>
+    </w:p>
+    <w:p>
+      <w:pPr>
+        <w:pStyle w:val="Heading1"/>
+        <w:numPr>
+          <w:ilvl w:val="0"/>
+          <w:numId w:val="24"/>
+        </w:numPr>
         <w:jc w:val="left"/>
       </w:pPr>
       <w:r>
@@ -2331,21 +2469,39 @@
           </w:tcPr>
           <w:p>
             <w:r>
-              <w:t xml:space="preserve">An action is the </w:t>
-            </w:r>
-            <w:r>
-              <w:t xml:space="preserve">defined </w:t>
-            </w:r>
-            <w:r>
-              <w:t xml:space="preserve">piece of task that </w:t>
-            </w:r>
-            <w:proofErr w:type="gramStart"/>
-            <w:r>
-              <w:t>can be can be</w:t>
-            </w:r>
-            <w:proofErr w:type="gramEnd"/>
-            <w:r>
-              <w:t xml:space="preserve"> performed in a module.</w:t>
+              <w:t>An action is the defined piece of task that can be performed in a module.</w:t>
+            </w:r>
+          </w:p>
+        </w:tc>
+      </w:tr>
+      <w:tr>
+        <w:tc>
+          <w:tcPr>
+            <w:tcW w:w="2547" w:type="dxa"/>
+          </w:tcPr>
+          <w:p>
+            <w:pPr>
+              <w:rPr>
+                <w:b/>
+                <w:bCs/>
+              </w:rPr>
+            </w:pPr>
+            <w:r>
+              <w:rPr>
+                <w:b/>
+                <w:bCs/>
+              </w:rPr>
+              <w:t>Action Group</w:t>
+            </w:r>
+          </w:p>
+        </w:tc>
+        <w:tc>
+          <w:tcPr>
+            <w:tcW w:w="6469" w:type="dxa"/>
+          </w:tcPr>
+          <w:p>
+            <w:r>
+              <w:t>Action Groups are logical grouping of actions that standardizes and facilitates the assignment of multiple actions to members.</w:t>
             </w:r>
           </w:p>
         </w:tc>
@@ -2478,6 +2634,20 @@
     <w:p/>
     <w:p>
       <w:pPr>
+        <w:pStyle w:val="Heading1"/>
+        <w:numPr>
+          <w:ilvl w:val="0"/>
+          <w:numId w:val="24"/>
+        </w:numPr>
+        <w:jc w:val="left"/>
+      </w:pPr>
+      <w:r>
+        <w:t>Revision History</w:t>
+      </w:r>
+    </w:p>
+    <w:p/>
+    <w:p>
+      <w:pPr>
         <w:pStyle w:val="ListParagraph"/>
         <w:ind w:left="900"/>
         <w:rPr>
@@ -4932,7 +5102,7 @@
   <w:abstractNum w:abstractNumId="21" w15:restartNumberingAfterBreak="0">
     <w:nsid w:val="40B7753E"/>
     <w:multiLevelType w:val="hybridMultilevel"/>
-    <w:tmpl w:val="17C64448"/>
+    <w:tmpl w:val="132E2530"/>
     <w:lvl w:ilvl="0" w:tplc="40090001">
       <w:start w:val="1"/>
       <w:numFmt w:val="bullet"/>
@@ -4957,7 +5127,7 @@
         <w:rFonts w:ascii="Courier New" w:hAnsi="Courier New" w:cs="Courier New" w:hint="default"/>
       </w:rPr>
     </w:lvl>
-    <w:lvl w:ilvl="2" w:tplc="FFFFFFFF" w:tentative="1">
+    <w:lvl w:ilvl="2" w:tplc="FFFFFFFF">
       <w:start w:val="1"/>
       <w:numFmt w:val="bullet"/>
       <w:lvlText w:val=""/>
@@ -4969,16 +5139,16 @@
         <w:rFonts w:ascii="Wingdings" w:hAnsi="Wingdings" w:hint="default"/>
       </w:rPr>
     </w:lvl>
-    <w:lvl w:ilvl="3" w:tplc="FFFFFFFF" w:tentative="1">
-      <w:start w:val="1"/>
-      <w:numFmt w:val="bullet"/>
-      <w:lvlText w:val=""/>
+    <w:lvl w:ilvl="3" w:tplc="40090003">
+      <w:start w:val="1"/>
+      <w:numFmt w:val="bullet"/>
+      <w:lvlText w:val="o"/>
       <w:lvlJc w:val="left"/>
       <w:pPr>
         <w:ind w:left="2493" w:hanging="360"/>
       </w:pPr>
       <w:rPr>
-        <w:rFonts w:ascii="Symbol" w:hAnsi="Symbol" w:hint="default"/>
+        <w:rFonts w:ascii="Courier New" w:hAnsi="Courier New" w:cs="Courier New" w:hint="default"/>
       </w:rPr>
     </w:lvl>
     <w:lvl w:ilvl="4" w:tplc="FFFFFFFF" w:tentative="1">
@@ -6478,7 +6648,7 @@
         <w:rFonts w:ascii="Wingdings" w:hAnsi="Wingdings" w:hint="default"/>
       </w:rPr>
     </w:lvl>
-    <w:lvl w:ilvl="3" w:tplc="40090001" w:tentative="1">
+    <w:lvl w:ilvl="3" w:tplc="40090001">
       <w:start w:val="1"/>
       <w:numFmt w:val="bullet"/>
       <w:lvlText w:val=""/>
@@ -8562,7 +8732,7 @@
   <w:style w:type="paragraph" w:default="1" w:styleId="Normal">
     <w:name w:val="Normal"/>
     <w:qFormat/>
-    <w:rsid w:val="00A17AD2"/>
+    <w:rsid w:val="000B462F"/>
   </w:style>
   <w:style w:type="paragraph" w:styleId="Heading1">
     <w:name w:val="heading 1"/>

</xml_diff>

<commit_message>
System Configuration LLD Review Updates
System Configuration LLD Review Updates
</commit_message>
<xml_diff>
--- a/Documents/DesignDocuments/LLD_AMF_SystemConfiguration.docx
+++ b/Documents/DesignDocuments/LLD_AMF_SystemConfiguration.docx
@@ -136,9 +136,9 @@
             <w:rPr>
               <w:noProof/>
               <w:kern w:val="2"/>
-              <w:sz w:val="24"/>
-              <w:szCs w:val="24"/>
-              <w:lang w:eastAsia="en-GB"/>
+              <w:sz w:val="22"/>
+              <w:szCs w:val="22"/>
+              <w:lang w:eastAsia="en-IN" w:bidi="or-IN"/>
               <w14:ligatures w14:val="standardContextual"/>
             </w:rPr>
           </w:pPr>
@@ -151,7 +151,7 @@
           <w:r>
             <w:fldChar w:fldCharType="separate"/>
           </w:r>
-          <w:hyperlink w:anchor="_Toc151368749" w:history="1">
+          <w:hyperlink w:anchor="_Toc155629523" w:history="1">
             <w:r>
               <w:rPr>
                 <w:rStyle w:val="Hyperlink"/>
@@ -163,9 +163,9 @@
               <w:rPr>
                 <w:noProof/>
                 <w:kern w:val="2"/>
-                <w:sz w:val="24"/>
-                <w:szCs w:val="24"/>
-                <w:lang w:eastAsia="en-GB"/>
+                <w:sz w:val="22"/>
+                <w:szCs w:val="22"/>
+                <w:lang w:eastAsia="en-IN" w:bidi="or-IN"/>
                 <w14:ligatures w14:val="standardContextual"/>
               </w:rPr>
               <w:tab/>
@@ -175,7 +175,7 @@
                 <w:rStyle w:val="Hyperlink"/>
                 <w:noProof/>
               </w:rPr>
-              <w:t>Member Registration</w:t>
+              <w:t>Introduction</w:t>
             </w:r>
             <w:r>
               <w:rPr>
@@ -196,99 +196,7 @@
                 <w:noProof/>
                 <w:webHidden/>
               </w:rPr>
-              <w:instrText xml:space="preserve"> PAGEREF _Toc151368749 \h </w:instrText>
-            </w:r>
-            <w:r>
-              <w:rPr>
-                <w:noProof/>
-                <w:webHidden/>
-              </w:rPr>
-            </w:r>
-            <w:r>
-              <w:rPr>
-                <w:noProof/>
-                <w:webHidden/>
-              </w:rPr>
-              <w:fldChar w:fldCharType="separate"/>
-            </w:r>
-            <w:r>
-              <w:rPr>
-                <w:noProof/>
-                <w:webHidden/>
-              </w:rPr>
-              <w:t>3</w:t>
-            </w:r>
-            <w:r>
-              <w:rPr>
-                <w:noProof/>
-                <w:webHidden/>
-              </w:rPr>
-              <w:fldChar w:fldCharType="end"/>
-            </w:r>
-          </w:hyperlink>
-        </w:p>
-        <w:p>
-          <w:pPr>
-            <w:pStyle w:val="TOC1"/>
-            <w:tabs>
-              <w:tab w:val="left" w:pos="720"/>
-              <w:tab w:val="right" w:leader="dot" w:pos="9016"/>
-            </w:tabs>
-            <w:rPr>
-              <w:noProof/>
-              <w:kern w:val="2"/>
-              <w:sz w:val="24"/>
-              <w:szCs w:val="24"/>
-              <w:lang w:eastAsia="en-GB"/>
-              <w14:ligatures w14:val="standardContextual"/>
-            </w:rPr>
-          </w:pPr>
-          <w:hyperlink w:anchor="_Toc151368750" w:history="1">
-            <w:r>
-              <w:rPr>
-                <w:rStyle w:val="Hyperlink"/>
-                <w:noProof/>
-              </w:rPr>
-              <w:t>1.1</w:t>
-            </w:r>
-            <w:r>
-              <w:rPr>
-                <w:noProof/>
-                <w:kern w:val="2"/>
-                <w:sz w:val="24"/>
-                <w:szCs w:val="24"/>
-                <w:lang w:eastAsia="en-GB"/>
-                <w14:ligatures w14:val="standardContextual"/>
-              </w:rPr>
-              <w:tab/>
-            </w:r>
-            <w:r>
-              <w:rPr>
-                <w:rStyle w:val="Hyperlink"/>
-                <w:noProof/>
-              </w:rPr>
-              <w:t>Introduction</w:t>
-            </w:r>
-            <w:r>
-              <w:rPr>
-                <w:noProof/>
-                <w:webHidden/>
-              </w:rPr>
-              <w:tab/>
-            </w:r>
-            <w:r>
-              <w:rPr>
-                <w:noProof/>
-                <w:webHidden/>
-              </w:rPr>
-              <w:fldChar w:fldCharType="begin"/>
-            </w:r>
-            <w:r>
-              <w:rPr>
-                <w:noProof/>
-                <w:webHidden/>
-              </w:rPr>
-              <w:instrText xml:space="preserve"> PAGEREF _Toc151368750 \h </w:instrText>
+              <w:instrText xml:space="preserve"> PAGEREF _Toc155629523 \h </w:instrText>
             </w:r>
             <w:r>
               <w:rPr>
@@ -329,13 +237,13 @@
             <w:rPr>
               <w:noProof/>
               <w:kern w:val="2"/>
-              <w:sz w:val="24"/>
-              <w:szCs w:val="24"/>
-              <w:lang w:eastAsia="en-GB"/>
+              <w:sz w:val="22"/>
+              <w:szCs w:val="22"/>
+              <w:lang w:eastAsia="en-IN" w:bidi="or-IN"/>
               <w14:ligatures w14:val="standardContextual"/>
             </w:rPr>
           </w:pPr>
-          <w:hyperlink w:anchor="_Toc151368751" w:history="1">
+          <w:hyperlink w:anchor="_Toc155629524" w:history="1">
             <w:r>
               <w:rPr>
                 <w:rStyle w:val="Hyperlink"/>
@@ -348,9 +256,9 @@
               <w:rPr>
                 <w:noProof/>
                 <w:kern w:val="2"/>
-                <w:sz w:val="24"/>
-                <w:szCs w:val="24"/>
-                <w:lang w:eastAsia="en-GB"/>
+                <w:sz w:val="22"/>
+                <w:szCs w:val="22"/>
+                <w:lang w:eastAsia="en-IN" w:bidi="or-IN"/>
                 <w14:ligatures w14:val="standardContextual"/>
               </w:rPr>
               <w:tab/>
@@ -381,7 +289,7 @@
                 <w:noProof/>
                 <w:webHidden/>
               </w:rPr>
-              <w:instrText xml:space="preserve"> PAGEREF _Toc151368751 \h </w:instrText>
+              <w:instrText xml:space="preserve"> PAGEREF _Toc155629524 \h </w:instrText>
             </w:r>
             <w:r>
               <w:rPr>
@@ -422,13 +330,13 @@
             <w:rPr>
               <w:noProof/>
               <w:kern w:val="2"/>
-              <w:sz w:val="24"/>
-              <w:szCs w:val="24"/>
-              <w:lang w:eastAsia="en-GB"/>
+              <w:sz w:val="22"/>
+              <w:szCs w:val="22"/>
+              <w:lang w:eastAsia="en-IN" w:bidi="or-IN"/>
               <w14:ligatures w14:val="standardContextual"/>
             </w:rPr>
           </w:pPr>
-          <w:hyperlink w:anchor="_Toc151368752" w:history="1">
+          <w:hyperlink w:anchor="_Toc155629525" w:history="1">
             <w:r>
               <w:rPr>
                 <w:rStyle w:val="Hyperlink"/>
@@ -442,9 +350,9 @@
               <w:rPr>
                 <w:noProof/>
                 <w:kern w:val="2"/>
-                <w:sz w:val="24"/>
-                <w:szCs w:val="24"/>
-                <w:lang w:eastAsia="en-GB"/>
+                <w:sz w:val="22"/>
+                <w:szCs w:val="22"/>
+                <w:lang w:eastAsia="en-IN" w:bidi="or-IN"/>
                 <w14:ligatures w14:val="standardContextual"/>
               </w:rPr>
               <w:tab/>
@@ -475,7 +383,7 @@
                 <w:noProof/>
                 <w:webHidden/>
               </w:rPr>
-              <w:instrText xml:space="preserve"> PAGEREF _Toc151368752 \h </w:instrText>
+              <w:instrText xml:space="preserve"> PAGEREF _Toc155629525 \h </w:instrText>
             </w:r>
             <w:r>
               <w:rPr>
@@ -516,28 +424,27 @@
             <w:rPr>
               <w:noProof/>
               <w:kern w:val="2"/>
-              <w:sz w:val="24"/>
-              <w:szCs w:val="24"/>
-              <w:lang w:eastAsia="en-GB"/>
+              <w:sz w:val="22"/>
+              <w:szCs w:val="22"/>
+              <w:lang w:eastAsia="en-IN" w:bidi="or-IN"/>
               <w14:ligatures w14:val="standardContextual"/>
             </w:rPr>
           </w:pPr>
-          <w:hyperlink w:anchor="_Toc151368753" w:history="1">
+          <w:hyperlink w:anchor="_Toc155629526" w:history="1">
             <w:r>
               <w:rPr>
                 <w:rStyle w:val="Hyperlink"/>
-                <w:rFonts w:ascii="Wingdings" w:hAnsi="Wingdings"/>
-                <w:noProof/>
-              </w:rPr>
-              <w:t></w:t>
+                <w:noProof/>
+              </w:rPr>
+              <w:t>2</w:t>
             </w:r>
             <w:r>
               <w:rPr>
                 <w:noProof/>
                 <w:kern w:val="2"/>
-                <w:sz w:val="24"/>
-                <w:szCs w:val="24"/>
-                <w:lang w:eastAsia="en-GB"/>
+                <w:sz w:val="22"/>
+                <w:szCs w:val="22"/>
+                <w:lang w:eastAsia="en-IN" w:bidi="or-IN"/>
                 <w14:ligatures w14:val="standardContextual"/>
               </w:rPr>
               <w:tab/>
@@ -547,7 +454,7 @@
                 <w:rStyle w:val="Hyperlink"/>
                 <w:noProof/>
               </w:rPr>
-              <w:t>System overview</w:t>
+              <w:t>Module Overview</w:t>
             </w:r>
             <w:r>
               <w:rPr>
@@ -568,7 +475,7 @@
                 <w:noProof/>
                 <w:webHidden/>
               </w:rPr>
-              <w:instrText xml:space="preserve"> PAGEREF _Toc151368753 \h </w:instrText>
+              <w:instrText xml:space="preserve"> PAGEREF _Toc155629526 \h </w:instrText>
             </w:r>
             <w:r>
               <w:rPr>
@@ -603,33 +510,33 @@
           <w:pPr>
             <w:pStyle w:val="TOC1"/>
             <w:tabs>
-              <w:tab w:val="left" w:pos="720"/>
+              <w:tab w:val="left" w:pos="440"/>
               <w:tab w:val="right" w:leader="dot" w:pos="9016"/>
             </w:tabs>
             <w:rPr>
               <w:noProof/>
               <w:kern w:val="2"/>
-              <w:sz w:val="24"/>
-              <w:szCs w:val="24"/>
-              <w:lang w:eastAsia="en-GB"/>
+              <w:sz w:val="22"/>
+              <w:szCs w:val="22"/>
+              <w:lang w:eastAsia="en-IN" w:bidi="or-IN"/>
               <w14:ligatures w14:val="standardContextual"/>
             </w:rPr>
           </w:pPr>
-          <w:hyperlink w:anchor="_Toc151368754" w:history="1">
+          <w:hyperlink w:anchor="_Toc155629527" w:history="1">
             <w:r>
               <w:rPr>
                 <w:rStyle w:val="Hyperlink"/>
                 <w:noProof/>
               </w:rPr>
-              <w:t>1.2</w:t>
+              <w:t>3</w:t>
             </w:r>
             <w:r>
               <w:rPr>
                 <w:noProof/>
                 <w:kern w:val="2"/>
-                <w:sz w:val="24"/>
-                <w:szCs w:val="24"/>
-                <w:lang w:eastAsia="en-GB"/>
+                <w:sz w:val="22"/>
+                <w:szCs w:val="22"/>
+                <w:lang w:eastAsia="en-IN" w:bidi="or-IN"/>
                 <w14:ligatures w14:val="standardContextual"/>
               </w:rPr>
               <w:tab/>
@@ -639,7 +546,7 @@
                 <w:rStyle w:val="Hyperlink"/>
                 <w:noProof/>
               </w:rPr>
-              <w:t>Understanding requirement</w:t>
+              <w:t>Architectural Diagram</w:t>
             </w:r>
             <w:r>
               <w:rPr>
@@ -660,7 +567,7 @@
                 <w:noProof/>
                 <w:webHidden/>
               </w:rPr>
-              <w:instrText xml:space="preserve"> PAGEREF _Toc151368754 \h </w:instrText>
+              <w:instrText xml:space="preserve"> PAGEREF _Toc155629527 \h </w:instrText>
             </w:r>
             <w:r>
               <w:rPr>
@@ -695,33 +602,33 @@
           <w:pPr>
             <w:pStyle w:val="TOC1"/>
             <w:tabs>
-              <w:tab w:val="left" w:pos="720"/>
+              <w:tab w:val="left" w:pos="440"/>
               <w:tab w:val="right" w:leader="dot" w:pos="9016"/>
             </w:tabs>
             <w:rPr>
               <w:noProof/>
               <w:kern w:val="2"/>
-              <w:sz w:val="24"/>
-              <w:szCs w:val="24"/>
-              <w:lang w:eastAsia="en-GB"/>
+              <w:sz w:val="22"/>
+              <w:szCs w:val="22"/>
+              <w:lang w:eastAsia="en-IN" w:bidi="or-IN"/>
               <w14:ligatures w14:val="standardContextual"/>
             </w:rPr>
           </w:pPr>
-          <w:hyperlink w:anchor="_Toc151368755" w:history="1">
+          <w:hyperlink w:anchor="_Toc155629528" w:history="1">
             <w:r>
               <w:rPr>
                 <w:rStyle w:val="Hyperlink"/>
                 <w:noProof/>
               </w:rPr>
-              <w:t>1.3</w:t>
+              <w:t>4</w:t>
             </w:r>
             <w:r>
               <w:rPr>
                 <w:noProof/>
                 <w:kern w:val="2"/>
-                <w:sz w:val="24"/>
-                <w:szCs w:val="24"/>
-                <w:lang w:eastAsia="en-GB"/>
+                <w:sz w:val="22"/>
+                <w:szCs w:val="22"/>
+                <w:lang w:eastAsia="en-IN" w:bidi="or-IN"/>
                 <w14:ligatures w14:val="standardContextual"/>
               </w:rPr>
               <w:tab/>
@@ -731,7 +638,7 @@
                 <w:rStyle w:val="Hyperlink"/>
                 <w:noProof/>
               </w:rPr>
-              <w:t>User Interface design</w:t>
+              <w:t>Data Structure</w:t>
             </w:r>
             <w:r>
               <w:rPr>
@@ -752,7 +659,7 @@
                 <w:noProof/>
                 <w:webHidden/>
               </w:rPr>
-              <w:instrText xml:space="preserve"> PAGEREF _Toc151368755 \h </w:instrText>
+              <w:instrText xml:space="preserve"> PAGEREF _Toc155629528 \h </w:instrText>
             </w:r>
             <w:r>
               <w:rPr>
@@ -787,33 +694,33 @@
           <w:pPr>
             <w:pStyle w:val="TOC1"/>
             <w:tabs>
-              <w:tab w:val="left" w:pos="720"/>
+              <w:tab w:val="left" w:pos="440"/>
               <w:tab w:val="right" w:leader="dot" w:pos="9016"/>
             </w:tabs>
             <w:rPr>
               <w:noProof/>
               <w:kern w:val="2"/>
-              <w:sz w:val="24"/>
-              <w:szCs w:val="24"/>
-              <w:lang w:eastAsia="en-GB"/>
+              <w:sz w:val="22"/>
+              <w:szCs w:val="22"/>
+              <w:lang w:eastAsia="en-IN" w:bidi="or-IN"/>
               <w14:ligatures w14:val="standardContextual"/>
             </w:rPr>
           </w:pPr>
-          <w:hyperlink w:anchor="_Toc151368756" w:history="1">
+          <w:hyperlink w:anchor="_Toc155629529" w:history="1">
             <w:r>
               <w:rPr>
                 <w:rStyle w:val="Hyperlink"/>
                 <w:noProof/>
               </w:rPr>
-              <w:t>1.4</w:t>
+              <w:t>5</w:t>
             </w:r>
             <w:r>
               <w:rPr>
                 <w:noProof/>
                 <w:kern w:val="2"/>
-                <w:sz w:val="24"/>
-                <w:szCs w:val="24"/>
-                <w:lang w:eastAsia="en-GB"/>
+                <w:sz w:val="22"/>
+                <w:szCs w:val="22"/>
+                <w:lang w:eastAsia="en-IN" w:bidi="or-IN"/>
                 <w14:ligatures w14:val="standardContextual"/>
               </w:rPr>
               <w:tab/>
@@ -823,7 +730,7 @@
                 <w:rStyle w:val="Hyperlink"/>
                 <w:noProof/>
               </w:rPr>
-              <w:t>Database Design</w:t>
+              <w:t>Algorithms and Logic</w:t>
             </w:r>
             <w:r>
               <w:rPr>
@@ -844,7 +751,7 @@
                 <w:noProof/>
                 <w:webHidden/>
               </w:rPr>
-              <w:instrText xml:space="preserve"> PAGEREF _Toc151368756 \h </w:instrText>
+              <w:instrText xml:space="preserve"> PAGEREF _Toc155629529 \h </w:instrText>
             </w:r>
             <w:r>
               <w:rPr>
@@ -879,33 +786,33 @@
           <w:pPr>
             <w:pStyle w:val="TOC1"/>
             <w:tabs>
-              <w:tab w:val="left" w:pos="720"/>
+              <w:tab w:val="left" w:pos="440"/>
               <w:tab w:val="right" w:leader="dot" w:pos="9016"/>
             </w:tabs>
             <w:rPr>
               <w:noProof/>
               <w:kern w:val="2"/>
-              <w:sz w:val="24"/>
-              <w:szCs w:val="24"/>
-              <w:lang w:eastAsia="en-GB"/>
+              <w:sz w:val="22"/>
+              <w:szCs w:val="22"/>
+              <w:lang w:eastAsia="en-IN" w:bidi="or-IN"/>
               <w14:ligatures w14:val="standardContextual"/>
             </w:rPr>
           </w:pPr>
-          <w:hyperlink w:anchor="_Toc151368757" w:history="1">
+          <w:hyperlink w:anchor="_Toc155629530" w:history="1">
             <w:r>
               <w:rPr>
                 <w:rStyle w:val="Hyperlink"/>
                 <w:noProof/>
               </w:rPr>
-              <w:t>1.5</w:t>
+              <w:t>6</w:t>
             </w:r>
             <w:r>
               <w:rPr>
                 <w:noProof/>
                 <w:kern w:val="2"/>
-                <w:sz w:val="24"/>
-                <w:szCs w:val="24"/>
-                <w:lang w:eastAsia="en-GB"/>
+                <w:sz w:val="22"/>
+                <w:szCs w:val="22"/>
+                <w:lang w:eastAsia="en-IN" w:bidi="or-IN"/>
                 <w14:ligatures w14:val="standardContextual"/>
               </w:rPr>
               <w:tab/>
@@ -915,7 +822,7 @@
                 <w:rStyle w:val="Hyperlink"/>
                 <w:noProof/>
               </w:rPr>
-              <w:t>Component Design</w:t>
+              <w:t>Interfaces</w:t>
             </w:r>
             <w:r>
               <w:rPr>
@@ -936,7 +843,7 @@
                 <w:noProof/>
                 <w:webHidden/>
               </w:rPr>
-              <w:instrText xml:space="preserve"> PAGEREF _Toc151368757 \h </w:instrText>
+              <w:instrText xml:space="preserve"> PAGEREF _Toc155629530 \h </w:instrText>
             </w:r>
             <w:r>
               <w:rPr>
@@ -971,33 +878,33 @@
           <w:pPr>
             <w:pStyle w:val="TOC1"/>
             <w:tabs>
-              <w:tab w:val="left" w:pos="720"/>
+              <w:tab w:val="left" w:pos="440"/>
               <w:tab w:val="right" w:leader="dot" w:pos="9016"/>
             </w:tabs>
             <w:rPr>
               <w:noProof/>
               <w:kern w:val="2"/>
-              <w:sz w:val="24"/>
-              <w:szCs w:val="24"/>
-              <w:lang w:eastAsia="en-GB"/>
+              <w:sz w:val="22"/>
+              <w:szCs w:val="22"/>
+              <w:lang w:eastAsia="en-IN" w:bidi="or-IN"/>
               <w14:ligatures w14:val="standardContextual"/>
             </w:rPr>
           </w:pPr>
-          <w:hyperlink w:anchor="_Toc151368758" w:history="1">
+          <w:hyperlink w:anchor="_Toc155629531" w:history="1">
             <w:r>
               <w:rPr>
                 <w:rStyle w:val="Hyperlink"/>
                 <w:noProof/>
               </w:rPr>
-              <w:t>1.6</w:t>
+              <w:t>7</w:t>
             </w:r>
             <w:r>
               <w:rPr>
                 <w:noProof/>
                 <w:kern w:val="2"/>
-                <w:sz w:val="24"/>
-                <w:szCs w:val="24"/>
-                <w:lang w:eastAsia="en-GB"/>
+                <w:sz w:val="22"/>
+                <w:szCs w:val="22"/>
+                <w:lang w:eastAsia="en-IN" w:bidi="or-IN"/>
                 <w14:ligatures w14:val="standardContextual"/>
               </w:rPr>
               <w:tab/>
@@ -1007,7 +914,7 @@
                 <w:rStyle w:val="Hyperlink"/>
                 <w:noProof/>
               </w:rPr>
-              <w:t>UML Design</w:t>
+              <w:t>Error Handling</w:t>
             </w:r>
             <w:r>
               <w:rPr>
@@ -1028,7 +935,7 @@
                 <w:noProof/>
                 <w:webHidden/>
               </w:rPr>
-              <w:instrText xml:space="preserve"> PAGEREF _Toc151368758 \h </w:instrText>
+              <w:instrText xml:space="preserve"> PAGEREF _Toc155629531 \h </w:instrText>
             </w:r>
             <w:r>
               <w:rPr>
@@ -1063,33 +970,33 @@
           <w:pPr>
             <w:pStyle w:val="TOC1"/>
             <w:tabs>
-              <w:tab w:val="left" w:pos="720"/>
+              <w:tab w:val="left" w:pos="440"/>
               <w:tab w:val="right" w:leader="dot" w:pos="9016"/>
             </w:tabs>
             <w:rPr>
               <w:noProof/>
               <w:kern w:val="2"/>
-              <w:sz w:val="24"/>
-              <w:szCs w:val="24"/>
-              <w:lang w:eastAsia="en-GB"/>
+              <w:sz w:val="22"/>
+              <w:szCs w:val="22"/>
+              <w:lang w:eastAsia="en-IN" w:bidi="or-IN"/>
               <w14:ligatures w14:val="standardContextual"/>
             </w:rPr>
           </w:pPr>
-          <w:hyperlink w:anchor="_Toc151368759" w:history="1">
+          <w:hyperlink w:anchor="_Toc155629532" w:history="1">
             <w:r>
               <w:rPr>
                 <w:rStyle w:val="Hyperlink"/>
                 <w:noProof/>
               </w:rPr>
-              <w:t>1.7</w:t>
+              <w:t>8</w:t>
             </w:r>
             <w:r>
               <w:rPr>
                 <w:noProof/>
                 <w:kern w:val="2"/>
-                <w:sz w:val="24"/>
-                <w:szCs w:val="24"/>
-                <w:lang w:eastAsia="en-GB"/>
+                <w:sz w:val="22"/>
+                <w:szCs w:val="22"/>
+                <w:lang w:eastAsia="en-IN" w:bidi="or-IN"/>
                 <w14:ligatures w14:val="standardContextual"/>
               </w:rPr>
               <w:tab/>
@@ -1099,7 +1006,7 @@
                 <w:rStyle w:val="Hyperlink"/>
                 <w:noProof/>
               </w:rPr>
-              <w:t>Testing Design</w:t>
+              <w:t>Performance Considerations</w:t>
             </w:r>
             <w:r>
               <w:rPr>
@@ -1120,7 +1027,7 @@
                 <w:noProof/>
                 <w:webHidden/>
               </w:rPr>
-              <w:instrText xml:space="preserve"> PAGEREF _Toc151368759 \h </w:instrText>
+              <w:instrText xml:space="preserve"> PAGEREF _Toc155629532 \h </w:instrText>
             </w:r>
             <w:r>
               <w:rPr>
@@ -1140,7 +1047,7 @@
                 <w:noProof/>
                 <w:webHidden/>
               </w:rPr>
-              <w:t>6</w:t>
+              <w:t>5</w:t>
             </w:r>
             <w:r>
               <w:rPr>
@@ -1155,33 +1062,33 @@
           <w:pPr>
             <w:pStyle w:val="TOC1"/>
             <w:tabs>
-              <w:tab w:val="left" w:pos="720"/>
+              <w:tab w:val="left" w:pos="440"/>
               <w:tab w:val="right" w:leader="dot" w:pos="9016"/>
             </w:tabs>
             <w:rPr>
               <w:noProof/>
               <w:kern w:val="2"/>
-              <w:sz w:val="24"/>
-              <w:szCs w:val="24"/>
-              <w:lang w:eastAsia="en-GB"/>
+              <w:sz w:val="22"/>
+              <w:szCs w:val="22"/>
+              <w:lang w:eastAsia="en-IN" w:bidi="or-IN"/>
               <w14:ligatures w14:val="standardContextual"/>
             </w:rPr>
           </w:pPr>
-          <w:hyperlink w:anchor="_Toc151368760" w:history="1">
+          <w:hyperlink w:anchor="_Toc155629533" w:history="1">
             <w:r>
               <w:rPr>
                 <w:rStyle w:val="Hyperlink"/>
                 <w:noProof/>
               </w:rPr>
-              <w:t>1.7.1</w:t>
+              <w:t>9</w:t>
             </w:r>
             <w:r>
               <w:rPr>
                 <w:noProof/>
                 <w:kern w:val="2"/>
-                <w:sz w:val="24"/>
-                <w:szCs w:val="24"/>
-                <w:lang w:eastAsia="en-GB"/>
+                <w:sz w:val="22"/>
+                <w:szCs w:val="22"/>
+                <w:lang w:eastAsia="en-IN" w:bidi="or-IN"/>
                 <w14:ligatures w14:val="standardContextual"/>
               </w:rPr>
               <w:tab/>
@@ -1191,7 +1098,7 @@
                 <w:rStyle w:val="Hyperlink"/>
                 <w:noProof/>
               </w:rPr>
-              <w:t>Flow Diagram</w:t>
+              <w:t>Security Considerations</w:t>
             </w:r>
             <w:r>
               <w:rPr>
@@ -1212,7 +1119,559 @@
                 <w:noProof/>
                 <w:webHidden/>
               </w:rPr>
-              <w:instrText xml:space="preserve"> PAGEREF _Toc151368760 \h </w:instrText>
+              <w:instrText xml:space="preserve"> PAGEREF _Toc155629533 \h </w:instrText>
+            </w:r>
+            <w:r>
+              <w:rPr>
+                <w:noProof/>
+                <w:webHidden/>
+              </w:rPr>
+            </w:r>
+            <w:r>
+              <w:rPr>
+                <w:noProof/>
+                <w:webHidden/>
+              </w:rPr>
+              <w:fldChar w:fldCharType="separate"/>
+            </w:r>
+            <w:r>
+              <w:rPr>
+                <w:noProof/>
+                <w:webHidden/>
+              </w:rPr>
+              <w:t>5</w:t>
+            </w:r>
+            <w:r>
+              <w:rPr>
+                <w:noProof/>
+                <w:webHidden/>
+              </w:rPr>
+              <w:fldChar w:fldCharType="end"/>
+            </w:r>
+          </w:hyperlink>
+        </w:p>
+        <w:p>
+          <w:pPr>
+            <w:pStyle w:val="TOC1"/>
+            <w:tabs>
+              <w:tab w:val="left" w:pos="440"/>
+              <w:tab w:val="right" w:leader="dot" w:pos="9016"/>
+            </w:tabs>
+            <w:rPr>
+              <w:noProof/>
+              <w:kern w:val="2"/>
+              <w:sz w:val="22"/>
+              <w:szCs w:val="22"/>
+              <w:lang w:eastAsia="en-IN" w:bidi="or-IN"/>
+              <w14:ligatures w14:val="standardContextual"/>
+            </w:rPr>
+          </w:pPr>
+          <w:hyperlink w:anchor="_Toc155629534" w:history="1">
+            <w:r>
+              <w:rPr>
+                <w:rStyle w:val="Hyperlink"/>
+                <w:noProof/>
+              </w:rPr>
+              <w:t>10</w:t>
+            </w:r>
+            <w:r>
+              <w:rPr>
+                <w:noProof/>
+                <w:kern w:val="2"/>
+                <w:sz w:val="22"/>
+                <w:szCs w:val="22"/>
+                <w:lang w:eastAsia="en-IN" w:bidi="or-IN"/>
+                <w14:ligatures w14:val="standardContextual"/>
+              </w:rPr>
+              <w:tab/>
+            </w:r>
+            <w:r>
+              <w:rPr>
+                <w:rStyle w:val="Hyperlink"/>
+                <w:noProof/>
+              </w:rPr>
+              <w:t>Testing Strategy</w:t>
+            </w:r>
+            <w:r>
+              <w:rPr>
+                <w:noProof/>
+                <w:webHidden/>
+              </w:rPr>
+              <w:tab/>
+            </w:r>
+            <w:r>
+              <w:rPr>
+                <w:noProof/>
+                <w:webHidden/>
+              </w:rPr>
+              <w:fldChar w:fldCharType="begin"/>
+            </w:r>
+            <w:r>
+              <w:rPr>
+                <w:noProof/>
+                <w:webHidden/>
+              </w:rPr>
+              <w:instrText xml:space="preserve"> PAGEREF _Toc155629534 \h </w:instrText>
+            </w:r>
+            <w:r>
+              <w:rPr>
+                <w:noProof/>
+                <w:webHidden/>
+              </w:rPr>
+            </w:r>
+            <w:r>
+              <w:rPr>
+                <w:noProof/>
+                <w:webHidden/>
+              </w:rPr>
+              <w:fldChar w:fldCharType="separate"/>
+            </w:r>
+            <w:r>
+              <w:rPr>
+                <w:noProof/>
+                <w:webHidden/>
+              </w:rPr>
+              <w:t>5</w:t>
+            </w:r>
+            <w:r>
+              <w:rPr>
+                <w:noProof/>
+                <w:webHidden/>
+              </w:rPr>
+              <w:fldChar w:fldCharType="end"/>
+            </w:r>
+          </w:hyperlink>
+        </w:p>
+        <w:p>
+          <w:pPr>
+            <w:pStyle w:val="TOC1"/>
+            <w:tabs>
+              <w:tab w:val="left" w:pos="440"/>
+              <w:tab w:val="right" w:leader="dot" w:pos="9016"/>
+            </w:tabs>
+            <w:rPr>
+              <w:noProof/>
+              <w:kern w:val="2"/>
+              <w:sz w:val="22"/>
+              <w:szCs w:val="22"/>
+              <w:lang w:eastAsia="en-IN" w:bidi="or-IN"/>
+              <w14:ligatures w14:val="standardContextual"/>
+            </w:rPr>
+          </w:pPr>
+          <w:hyperlink w:anchor="_Toc155629535" w:history="1">
+            <w:r>
+              <w:rPr>
+                <w:rStyle w:val="Hyperlink"/>
+                <w:noProof/>
+              </w:rPr>
+              <w:t>11</w:t>
+            </w:r>
+            <w:r>
+              <w:rPr>
+                <w:noProof/>
+                <w:kern w:val="2"/>
+                <w:sz w:val="22"/>
+                <w:szCs w:val="22"/>
+                <w:lang w:eastAsia="en-IN" w:bidi="or-IN"/>
+                <w14:ligatures w14:val="standardContextual"/>
+              </w:rPr>
+              <w:tab/>
+            </w:r>
+            <w:r>
+              <w:rPr>
+                <w:rStyle w:val="Hyperlink"/>
+                <w:noProof/>
+              </w:rPr>
+              <w:t>Dependencies</w:t>
+            </w:r>
+            <w:r>
+              <w:rPr>
+                <w:noProof/>
+                <w:webHidden/>
+              </w:rPr>
+              <w:tab/>
+            </w:r>
+            <w:r>
+              <w:rPr>
+                <w:noProof/>
+                <w:webHidden/>
+              </w:rPr>
+              <w:fldChar w:fldCharType="begin"/>
+            </w:r>
+            <w:r>
+              <w:rPr>
+                <w:noProof/>
+                <w:webHidden/>
+              </w:rPr>
+              <w:instrText xml:space="preserve"> PAGEREF _Toc155629535 \h </w:instrText>
+            </w:r>
+            <w:r>
+              <w:rPr>
+                <w:noProof/>
+                <w:webHidden/>
+              </w:rPr>
+            </w:r>
+            <w:r>
+              <w:rPr>
+                <w:noProof/>
+                <w:webHidden/>
+              </w:rPr>
+              <w:fldChar w:fldCharType="separate"/>
+            </w:r>
+            <w:r>
+              <w:rPr>
+                <w:noProof/>
+                <w:webHidden/>
+              </w:rPr>
+              <w:t>6</w:t>
+            </w:r>
+            <w:r>
+              <w:rPr>
+                <w:noProof/>
+                <w:webHidden/>
+              </w:rPr>
+              <w:fldChar w:fldCharType="end"/>
+            </w:r>
+          </w:hyperlink>
+        </w:p>
+        <w:p>
+          <w:pPr>
+            <w:pStyle w:val="TOC1"/>
+            <w:tabs>
+              <w:tab w:val="left" w:pos="440"/>
+              <w:tab w:val="right" w:leader="dot" w:pos="9016"/>
+            </w:tabs>
+            <w:rPr>
+              <w:noProof/>
+              <w:kern w:val="2"/>
+              <w:sz w:val="22"/>
+              <w:szCs w:val="22"/>
+              <w:lang w:eastAsia="en-IN" w:bidi="or-IN"/>
+              <w14:ligatures w14:val="standardContextual"/>
+            </w:rPr>
+          </w:pPr>
+          <w:hyperlink w:anchor="_Toc155629536" w:history="1">
+            <w:r>
+              <w:rPr>
+                <w:rStyle w:val="Hyperlink"/>
+                <w:noProof/>
+              </w:rPr>
+              <w:t>12</w:t>
+            </w:r>
+            <w:r>
+              <w:rPr>
+                <w:noProof/>
+                <w:kern w:val="2"/>
+                <w:sz w:val="22"/>
+                <w:szCs w:val="22"/>
+                <w:lang w:eastAsia="en-IN" w:bidi="or-IN"/>
+                <w14:ligatures w14:val="standardContextual"/>
+              </w:rPr>
+              <w:tab/>
+            </w:r>
+            <w:r>
+              <w:rPr>
+                <w:rStyle w:val="Hyperlink"/>
+                <w:noProof/>
+              </w:rPr>
+              <w:t>Configuration Management</w:t>
+            </w:r>
+            <w:r>
+              <w:rPr>
+                <w:noProof/>
+                <w:webHidden/>
+              </w:rPr>
+              <w:tab/>
+            </w:r>
+            <w:r>
+              <w:rPr>
+                <w:noProof/>
+                <w:webHidden/>
+              </w:rPr>
+              <w:fldChar w:fldCharType="begin"/>
+            </w:r>
+            <w:r>
+              <w:rPr>
+                <w:noProof/>
+                <w:webHidden/>
+              </w:rPr>
+              <w:instrText xml:space="preserve"> PAGEREF _Toc155629536 \h </w:instrText>
+            </w:r>
+            <w:r>
+              <w:rPr>
+                <w:noProof/>
+                <w:webHidden/>
+              </w:rPr>
+            </w:r>
+            <w:r>
+              <w:rPr>
+                <w:noProof/>
+                <w:webHidden/>
+              </w:rPr>
+              <w:fldChar w:fldCharType="separate"/>
+            </w:r>
+            <w:r>
+              <w:rPr>
+                <w:noProof/>
+                <w:webHidden/>
+              </w:rPr>
+              <w:t>6</w:t>
+            </w:r>
+            <w:r>
+              <w:rPr>
+                <w:noProof/>
+                <w:webHidden/>
+              </w:rPr>
+              <w:fldChar w:fldCharType="end"/>
+            </w:r>
+          </w:hyperlink>
+        </w:p>
+        <w:p>
+          <w:pPr>
+            <w:pStyle w:val="TOC1"/>
+            <w:tabs>
+              <w:tab w:val="left" w:pos="440"/>
+              <w:tab w:val="right" w:leader="dot" w:pos="9016"/>
+            </w:tabs>
+            <w:rPr>
+              <w:noProof/>
+              <w:kern w:val="2"/>
+              <w:sz w:val="22"/>
+              <w:szCs w:val="22"/>
+              <w:lang w:eastAsia="en-IN" w:bidi="or-IN"/>
+              <w14:ligatures w14:val="standardContextual"/>
+            </w:rPr>
+          </w:pPr>
+          <w:hyperlink w:anchor="_Toc155629537" w:history="1">
+            <w:r>
+              <w:rPr>
+                <w:rStyle w:val="Hyperlink"/>
+                <w:noProof/>
+              </w:rPr>
+              <w:t>13</w:t>
+            </w:r>
+            <w:r>
+              <w:rPr>
+                <w:noProof/>
+                <w:kern w:val="2"/>
+                <w:sz w:val="22"/>
+                <w:szCs w:val="22"/>
+                <w:lang w:eastAsia="en-IN" w:bidi="or-IN"/>
+                <w14:ligatures w14:val="standardContextual"/>
+              </w:rPr>
+              <w:tab/>
+            </w:r>
+            <w:r>
+              <w:rPr>
+                <w:rStyle w:val="Hyperlink"/>
+                <w:noProof/>
+              </w:rPr>
+              <w:t>Documentation References</w:t>
+            </w:r>
+            <w:r>
+              <w:rPr>
+                <w:noProof/>
+                <w:webHidden/>
+              </w:rPr>
+              <w:tab/>
+            </w:r>
+            <w:r>
+              <w:rPr>
+                <w:noProof/>
+                <w:webHidden/>
+              </w:rPr>
+              <w:fldChar w:fldCharType="begin"/>
+            </w:r>
+            <w:r>
+              <w:rPr>
+                <w:noProof/>
+                <w:webHidden/>
+              </w:rPr>
+              <w:instrText xml:space="preserve"> PAGEREF _Toc155629537 \h </w:instrText>
+            </w:r>
+            <w:r>
+              <w:rPr>
+                <w:noProof/>
+                <w:webHidden/>
+              </w:rPr>
+            </w:r>
+            <w:r>
+              <w:rPr>
+                <w:noProof/>
+                <w:webHidden/>
+              </w:rPr>
+              <w:fldChar w:fldCharType="separate"/>
+            </w:r>
+            <w:r>
+              <w:rPr>
+                <w:noProof/>
+                <w:webHidden/>
+              </w:rPr>
+              <w:t>6</w:t>
+            </w:r>
+            <w:r>
+              <w:rPr>
+                <w:noProof/>
+                <w:webHidden/>
+              </w:rPr>
+              <w:fldChar w:fldCharType="end"/>
+            </w:r>
+          </w:hyperlink>
+        </w:p>
+        <w:p>
+          <w:pPr>
+            <w:pStyle w:val="TOC1"/>
+            <w:tabs>
+              <w:tab w:val="left" w:pos="440"/>
+              <w:tab w:val="right" w:leader="dot" w:pos="9016"/>
+            </w:tabs>
+            <w:rPr>
+              <w:noProof/>
+              <w:kern w:val="2"/>
+              <w:sz w:val="22"/>
+              <w:szCs w:val="22"/>
+              <w:lang w:eastAsia="en-IN" w:bidi="or-IN"/>
+              <w14:ligatures w14:val="standardContextual"/>
+            </w:rPr>
+          </w:pPr>
+          <w:hyperlink w:anchor="_Toc155629538" w:history="1">
+            <w:r>
+              <w:rPr>
+                <w:rStyle w:val="Hyperlink"/>
+                <w:noProof/>
+              </w:rPr>
+              <w:t>14</w:t>
+            </w:r>
+            <w:r>
+              <w:rPr>
+                <w:noProof/>
+                <w:kern w:val="2"/>
+                <w:sz w:val="22"/>
+                <w:szCs w:val="22"/>
+                <w:lang w:eastAsia="en-IN" w:bidi="or-IN"/>
+                <w14:ligatures w14:val="standardContextual"/>
+              </w:rPr>
+              <w:tab/>
+            </w:r>
+            <w:r>
+              <w:rPr>
+                <w:rStyle w:val="Hyperlink"/>
+                <w:noProof/>
+              </w:rPr>
+              <w:t>Glossary</w:t>
+            </w:r>
+            <w:r>
+              <w:rPr>
+                <w:noProof/>
+                <w:webHidden/>
+              </w:rPr>
+              <w:tab/>
+            </w:r>
+            <w:r>
+              <w:rPr>
+                <w:noProof/>
+                <w:webHidden/>
+              </w:rPr>
+              <w:fldChar w:fldCharType="begin"/>
+            </w:r>
+            <w:r>
+              <w:rPr>
+                <w:noProof/>
+                <w:webHidden/>
+              </w:rPr>
+              <w:instrText xml:space="preserve"> PAGEREF _Toc155629538 \h </w:instrText>
+            </w:r>
+            <w:r>
+              <w:rPr>
+                <w:noProof/>
+                <w:webHidden/>
+              </w:rPr>
+            </w:r>
+            <w:r>
+              <w:rPr>
+                <w:noProof/>
+                <w:webHidden/>
+              </w:rPr>
+              <w:fldChar w:fldCharType="separate"/>
+            </w:r>
+            <w:r>
+              <w:rPr>
+                <w:noProof/>
+                <w:webHidden/>
+              </w:rPr>
+              <w:t>6</w:t>
+            </w:r>
+            <w:r>
+              <w:rPr>
+                <w:noProof/>
+                <w:webHidden/>
+              </w:rPr>
+              <w:fldChar w:fldCharType="end"/>
+            </w:r>
+          </w:hyperlink>
+        </w:p>
+        <w:p>
+          <w:pPr>
+            <w:pStyle w:val="TOC1"/>
+            <w:tabs>
+              <w:tab w:val="left" w:pos="440"/>
+              <w:tab w:val="right" w:leader="dot" w:pos="9016"/>
+            </w:tabs>
+            <w:rPr>
+              <w:noProof/>
+              <w:kern w:val="2"/>
+              <w:sz w:val="22"/>
+              <w:szCs w:val="22"/>
+              <w:lang w:eastAsia="en-IN" w:bidi="or-IN"/>
+              <w14:ligatures w14:val="standardContextual"/>
+            </w:rPr>
+          </w:pPr>
+          <w:hyperlink w:anchor="_Toc155629539" w:history="1">
+            <w:r>
+              <w:rPr>
+                <w:rStyle w:val="Hyperlink"/>
+                <w:noProof/>
+              </w:rPr>
+              <w:t>15</w:t>
+            </w:r>
+            <w:r>
+              <w:rPr>
+                <w:noProof/>
+                <w:kern w:val="2"/>
+                <w:sz w:val="22"/>
+                <w:szCs w:val="22"/>
+                <w:lang w:eastAsia="en-IN" w:bidi="or-IN"/>
+                <w14:ligatures w14:val="standardContextual"/>
+              </w:rPr>
+              <w:tab/>
+            </w:r>
+            <w:r>
+              <w:rPr>
+                <w:rStyle w:val="Hyperlink"/>
+                <w:noProof/>
+              </w:rPr>
+              <w:t>Revision History</w:t>
+            </w:r>
+            <w:r>
+              <w:rPr>
+                <w:noProof/>
+                <w:webHidden/>
+              </w:rPr>
+              <w:tab/>
+            </w:r>
+            <w:r>
+              <w:rPr>
+                <w:noProof/>
+                <w:webHidden/>
+              </w:rPr>
+              <w:fldChar w:fldCharType="begin"/>
+            </w:r>
+            <w:r>
+              <w:rPr>
+                <w:noProof/>
+                <w:webHidden/>
+              </w:rPr>
+              <w:instrText xml:space="preserve"> PAGEREF _Toc155629539 \h </w:instrText>
             </w:r>
             <w:r>
               <w:rPr>
@@ -1285,7 +1744,7 @@
         </w:numPr>
         <w:jc w:val="left"/>
       </w:pPr>
-      <w:bookmarkStart w:id="6" w:name="_Toc151368750"/>
+      <w:bookmarkStart w:id="6" w:name="_Toc155629523"/>
       <w:r>
         <w:lastRenderedPageBreak/>
         <w:t>Introduction</w:t>
@@ -1306,8 +1765,8 @@
           <w:szCs w:val="32"/>
         </w:rPr>
       </w:pPr>
-      <w:bookmarkStart w:id="7" w:name="_Toc151368751"/>
-      <w:bookmarkStart w:id="8" w:name="_Hlk155337023"/>
+      <w:bookmarkStart w:id="7" w:name="_Hlk155337023"/>
+      <w:bookmarkStart w:id="8" w:name="_Toc155629524"/>
       <w:r>
         <w:rPr>
           <w:rStyle w:val="Heading1Char"/>
@@ -1316,9 +1775,9 @@
         </w:rPr>
         <w:t>Purpose Of the Document</w:t>
       </w:r>
-      <w:bookmarkEnd w:id="7"/>
+      <w:bookmarkEnd w:id="8"/>
     </w:p>
-    <w:bookmarkEnd w:id="8"/>
+    <w:bookmarkEnd w:id="7"/>
     <w:p>
       <w:pPr>
         <w:pStyle w:val="ListParagraph"/>
@@ -1403,7 +1862,7 @@
           <w:lang w:eastAsia="en-GB"/>
         </w:rPr>
       </w:pPr>
-      <w:bookmarkStart w:id="9" w:name="_Toc151368752"/>
+      <w:bookmarkStart w:id="9" w:name="_Toc155629525"/>
       <w:r>
         <w:rPr>
           <w:rStyle w:val="Heading1Char"/>
@@ -1756,9 +2215,11 @@
         </w:numPr>
         <w:jc w:val="left"/>
       </w:pPr>
+      <w:bookmarkStart w:id="10" w:name="_Toc155629526"/>
       <w:r>
         <w:t>Module Overview</w:t>
       </w:r>
+      <w:bookmarkEnd w:id="10"/>
     </w:p>
     <w:p>
       <w:pPr>
@@ -2215,9 +2676,11 @@
         </w:numPr>
         <w:jc w:val="left"/>
       </w:pPr>
+      <w:bookmarkStart w:id="11" w:name="_Toc155629527"/>
       <w:r>
         <w:t>Architectural Diagram</w:t>
       </w:r>
+      <w:bookmarkEnd w:id="11"/>
     </w:p>
     <w:p/>
     <w:p>
@@ -2229,8 +2692,692 @@
         </w:numPr>
         <w:jc w:val="left"/>
       </w:pPr>
+      <w:bookmarkStart w:id="12" w:name="_Toc155629528"/>
       <w:r>
         <w:t>Data Structure</w:t>
+      </w:r>
+      <w:bookmarkEnd w:id="12"/>
+    </w:p>
+    <w:p>
+      <w:pPr>
+        <w:pStyle w:val="ListParagraph"/>
+        <w:ind w:left="900"/>
+        <w:rPr>
+          <w:rFonts w:ascii="Segoe UI" w:hAnsi="Segoe UI" w:cs="Segoe UI"/>
+          <w:color w:val="0F0F0F"/>
+        </w:rPr>
+      </w:pPr>
+      <w:r>
+        <w:rPr>
+          <w:rFonts w:ascii="Segoe UI" w:hAnsi="Segoe UI" w:cs="Segoe UI"/>
+          <w:color w:val="0F0F0F"/>
+        </w:rPr>
+        <w:t xml:space="preserve">This section describes the attributes </w:t>
+      </w:r>
+      <w:r>
+        <w:rPr>
+          <w:rFonts w:ascii="Segoe UI" w:hAnsi="Segoe UI" w:cs="Segoe UI"/>
+          <w:color w:val="0F0F0F"/>
+        </w:rPr>
+        <w:t>of</w:t>
+      </w:r>
+      <w:r>
+        <w:rPr>
+          <w:rFonts w:ascii="Segoe UI" w:hAnsi="Segoe UI" w:cs="Segoe UI"/>
+          <w:color w:val="0F0F0F"/>
+        </w:rPr>
+        <w:t xml:space="preserve"> different Entities of system configuration</w:t>
+      </w:r>
+      <w:r>
+        <w:rPr>
+          <w:rFonts w:ascii="Segoe UI" w:hAnsi="Segoe UI" w:cs="Segoe UI"/>
+          <w:color w:val="0F0F0F"/>
+        </w:rPr>
+        <w:t xml:space="preserve"> and th</w:t>
+      </w:r>
+      <w:r>
+        <w:rPr>
+          <w:rFonts w:ascii="Segoe UI" w:hAnsi="Segoe UI" w:cs="Segoe UI"/>
+          <w:color w:val="0F0F0F"/>
+        </w:rPr>
+        <w:t>eir relationships.</w:t>
+      </w:r>
+      <w:r>
+        <w:rPr>
+          <w:rFonts w:ascii="Segoe UI" w:hAnsi="Segoe UI" w:cs="Segoe UI"/>
+          <w:color w:val="0F0F0F"/>
+        </w:rPr>
+        <w:t xml:space="preserve"> </w:t>
+      </w:r>
+    </w:p>
+    <w:p>
+      <w:pPr>
+        <w:pStyle w:val="ListParagraph"/>
+        <w:ind w:left="900"/>
+        <w:rPr>
+          <w:rFonts w:ascii="Segoe UI" w:hAnsi="Segoe UI" w:cs="Segoe UI"/>
+          <w:color w:val="0F0F0F"/>
+        </w:rPr>
+      </w:pPr>
+    </w:p>
+    <w:tbl>
+      <w:tblPr>
+        <w:tblStyle w:val="TableGrid"/>
+        <w:tblW w:w="0" w:type="auto"/>
+        <w:tblInd w:w="900" w:type="dxa"/>
+        <w:tblLook w:val="04A0" w:firstRow="1" w:lastRow="0" w:firstColumn="1" w:lastColumn="0" w:noHBand="0" w:noVBand="1"/>
+      </w:tblPr>
+      <w:tblGrid>
+        <w:gridCol w:w="2072"/>
+        <w:gridCol w:w="2253"/>
+        <w:gridCol w:w="1981"/>
+        <w:gridCol w:w="1810"/>
+      </w:tblGrid>
+      <w:tr>
+        <w:tc>
+          <w:tcPr>
+            <w:tcW w:w="2072" w:type="dxa"/>
+            <w:shd w:val="clear" w:color="auto" w:fill="BFBFBF" w:themeFill="background1" w:themeFillShade="BF"/>
+          </w:tcPr>
+          <w:p>
+            <w:pPr>
+              <w:pStyle w:val="ListParagraph"/>
+              <w:ind w:left="0"/>
+              <w:rPr>
+                <w:rFonts w:ascii="Segoe UI" w:hAnsi="Segoe UI" w:cs="Segoe UI"/>
+                <w:color w:val="0F0F0F"/>
+              </w:rPr>
+            </w:pPr>
+            <w:r>
+              <w:rPr>
+                <w:rFonts w:ascii="Segoe UI" w:hAnsi="Segoe UI" w:cs="Segoe UI"/>
+                <w:b/>
+                <w:bCs/>
+                <w:color w:val="0F0F0F"/>
+              </w:rPr>
+              <w:t>Entity Name</w:t>
+            </w:r>
+          </w:p>
+        </w:tc>
+        <w:tc>
+          <w:tcPr>
+            <w:tcW w:w="6044" w:type="dxa"/>
+            <w:gridSpan w:val="3"/>
+          </w:tcPr>
+          <w:p>
+            <w:pPr>
+              <w:pStyle w:val="ListParagraph"/>
+              <w:ind w:left="0"/>
+              <w:rPr>
+                <w:rFonts w:ascii="Segoe UI" w:hAnsi="Segoe UI" w:cs="Segoe UI"/>
+                <w:color w:val="0F0F0F"/>
+              </w:rPr>
+            </w:pPr>
+            <w:r>
+              <w:rPr>
+                <w:rFonts w:ascii="Segoe UI" w:hAnsi="Segoe UI" w:cs="Segoe UI"/>
+                <w:color w:val="0F0F0F"/>
+              </w:rPr>
+              <w:t>Application</w:t>
+            </w:r>
+          </w:p>
+        </w:tc>
+      </w:tr>
+      <w:tr>
+        <w:tc>
+          <w:tcPr>
+            <w:tcW w:w="2072" w:type="dxa"/>
+            <w:shd w:val="clear" w:color="auto" w:fill="BFBFBF" w:themeFill="background1" w:themeFillShade="BF"/>
+          </w:tcPr>
+          <w:p>
+            <w:pPr>
+              <w:pStyle w:val="ListParagraph"/>
+              <w:ind w:left="0"/>
+              <w:rPr>
+                <w:rFonts w:ascii="Segoe UI" w:hAnsi="Segoe UI" w:cs="Segoe UI"/>
+                <w:b/>
+                <w:bCs/>
+                <w:color w:val="0F0F0F"/>
+              </w:rPr>
+            </w:pPr>
+            <w:r>
+              <w:rPr>
+                <w:rFonts w:ascii="Segoe UI" w:hAnsi="Segoe UI" w:cs="Segoe UI"/>
+                <w:b/>
+                <w:bCs/>
+                <w:color w:val="0F0F0F"/>
+              </w:rPr>
+              <w:t>Entity Type</w:t>
+            </w:r>
+          </w:p>
+        </w:tc>
+        <w:tc>
+          <w:tcPr>
+            <w:tcW w:w="6044" w:type="dxa"/>
+            <w:gridSpan w:val="3"/>
+          </w:tcPr>
+          <w:p>
+            <w:pPr>
+              <w:pStyle w:val="ListParagraph"/>
+              <w:ind w:left="0"/>
+              <w:rPr>
+                <w:rFonts w:ascii="Segoe UI" w:hAnsi="Segoe UI" w:cs="Segoe UI"/>
+                <w:color w:val="0F0F0F"/>
+              </w:rPr>
+            </w:pPr>
+            <w:r>
+              <w:rPr>
+                <w:rFonts w:ascii="Segoe UI" w:hAnsi="Segoe UI" w:cs="Segoe UI"/>
+                <w:color w:val="0F0F0F"/>
+              </w:rPr>
+              <w:t>Table</w:t>
+            </w:r>
+          </w:p>
+        </w:tc>
+      </w:tr>
+      <w:tr>
+        <w:tc>
+          <w:tcPr>
+            <w:tcW w:w="2072" w:type="dxa"/>
+            <w:shd w:val="clear" w:color="auto" w:fill="BFBFBF" w:themeFill="background1" w:themeFillShade="BF"/>
+          </w:tcPr>
+          <w:p>
+            <w:pPr>
+              <w:pStyle w:val="ListParagraph"/>
+              <w:ind w:left="0"/>
+              <w:rPr>
+                <w:rFonts w:ascii="Segoe UI" w:hAnsi="Segoe UI" w:cs="Segoe UI"/>
+                <w:b/>
+                <w:bCs/>
+                <w:color w:val="0F0F0F"/>
+              </w:rPr>
+            </w:pPr>
+            <w:r>
+              <w:rPr>
+                <w:rFonts w:ascii="Segoe UI" w:hAnsi="Segoe UI" w:cs="Segoe UI"/>
+                <w:b/>
+                <w:bCs/>
+                <w:color w:val="0F0F0F"/>
+              </w:rPr>
+              <w:t xml:space="preserve">Purpose / </w:t>
+            </w:r>
+            <w:r>
+              <w:rPr>
+                <w:rFonts w:ascii="Segoe UI" w:hAnsi="Segoe UI" w:cs="Segoe UI"/>
+                <w:b/>
+                <w:bCs/>
+                <w:color w:val="0F0F0F"/>
+              </w:rPr>
+              <w:t>Description</w:t>
+            </w:r>
+          </w:p>
+        </w:tc>
+        <w:tc>
+          <w:tcPr>
+            <w:tcW w:w="6044" w:type="dxa"/>
+            <w:gridSpan w:val="3"/>
+          </w:tcPr>
+          <w:p>
+            <w:pPr>
+              <w:pStyle w:val="ListParagraph"/>
+              <w:ind w:left="0"/>
+              <w:rPr>
+                <w:rFonts w:ascii="Segoe UI" w:hAnsi="Segoe UI" w:cs="Segoe UI"/>
+                <w:color w:val="0F0F0F"/>
+              </w:rPr>
+            </w:pPr>
+          </w:p>
+        </w:tc>
+      </w:tr>
+      <w:tr>
+        <w:tc>
+          <w:tcPr>
+            <w:tcW w:w="2072" w:type="dxa"/>
+            <w:shd w:val="clear" w:color="auto" w:fill="BFBFBF" w:themeFill="background1" w:themeFillShade="BF"/>
+          </w:tcPr>
+          <w:p>
+            <w:pPr>
+              <w:pStyle w:val="ListParagraph"/>
+              <w:ind w:left="0"/>
+              <w:rPr>
+                <w:rFonts w:ascii="Segoe UI" w:hAnsi="Segoe UI" w:cs="Segoe UI"/>
+                <w:b/>
+                <w:bCs/>
+                <w:color w:val="0F0F0F"/>
+              </w:rPr>
+            </w:pPr>
+            <w:r>
+              <w:rPr>
+                <w:rFonts w:ascii="Segoe UI" w:hAnsi="Segoe UI" w:cs="Segoe UI"/>
+                <w:b/>
+                <w:bCs/>
+                <w:color w:val="0F0F0F"/>
+              </w:rPr>
+              <w:t>Database Type</w:t>
+            </w:r>
+          </w:p>
+        </w:tc>
+        <w:tc>
+          <w:tcPr>
+            <w:tcW w:w="6044" w:type="dxa"/>
+            <w:gridSpan w:val="3"/>
+          </w:tcPr>
+          <w:p>
+            <w:pPr>
+              <w:pStyle w:val="ListParagraph"/>
+              <w:ind w:left="0"/>
+              <w:rPr>
+                <w:rFonts w:ascii="Segoe UI" w:hAnsi="Segoe UI" w:cs="Segoe UI"/>
+                <w:color w:val="0F0F0F"/>
+              </w:rPr>
+            </w:pPr>
+            <w:r>
+              <w:rPr>
+                <w:rFonts w:ascii="Segoe UI" w:hAnsi="Segoe UI" w:cs="Segoe UI"/>
+                <w:color w:val="0F0F0F"/>
+              </w:rPr>
+              <w:t>PostgreSQL</w:t>
+            </w:r>
+          </w:p>
+        </w:tc>
+      </w:tr>
+      <w:tr>
+        <w:tc>
+          <w:tcPr>
+            <w:tcW w:w="2072" w:type="dxa"/>
+            <w:shd w:val="clear" w:color="auto" w:fill="BFBFBF" w:themeFill="background1" w:themeFillShade="BF"/>
+          </w:tcPr>
+          <w:p>
+            <w:pPr>
+              <w:pStyle w:val="ListParagraph"/>
+              <w:ind w:left="0"/>
+              <w:rPr>
+                <w:rFonts w:ascii="Segoe UI" w:hAnsi="Segoe UI" w:cs="Segoe UI"/>
+                <w:b/>
+                <w:bCs/>
+                <w:color w:val="0F0F0F"/>
+              </w:rPr>
+            </w:pPr>
+            <w:r>
+              <w:rPr>
+                <w:rFonts w:ascii="Segoe UI" w:hAnsi="Segoe UI" w:cs="Segoe UI"/>
+                <w:b/>
+                <w:bCs/>
+                <w:color w:val="0F0F0F"/>
+              </w:rPr>
+              <w:t>Database Name</w:t>
+            </w:r>
+          </w:p>
+        </w:tc>
+        <w:tc>
+          <w:tcPr>
+            <w:tcW w:w="6044" w:type="dxa"/>
+            <w:gridSpan w:val="3"/>
+          </w:tcPr>
+          <w:p>
+            <w:pPr>
+              <w:pStyle w:val="ListParagraph"/>
+              <w:ind w:left="0"/>
+              <w:rPr>
+                <w:rFonts w:ascii="Segoe UI" w:hAnsi="Segoe UI" w:cs="Segoe UI"/>
+                <w:color w:val="0F0F0F"/>
+              </w:rPr>
+            </w:pPr>
+            <w:r>
+              <w:rPr>
+                <w:rFonts w:ascii="Segoe UI" w:hAnsi="Segoe UI" w:cs="Segoe UI"/>
+                <w:color w:val="0F0F0F"/>
+              </w:rPr>
+              <w:t>System Database</w:t>
+            </w:r>
+          </w:p>
+        </w:tc>
+      </w:tr>
+      <w:tr>
+        <w:tc>
+          <w:tcPr>
+            <w:tcW w:w="2072" w:type="dxa"/>
+            <w:shd w:val="clear" w:color="auto" w:fill="BFBFBF" w:themeFill="background1" w:themeFillShade="BF"/>
+          </w:tcPr>
+          <w:p>
+            <w:pPr>
+              <w:pStyle w:val="ListParagraph"/>
+              <w:ind w:left="0"/>
+              <w:rPr>
+                <w:rFonts w:ascii="Segoe UI" w:hAnsi="Segoe UI" w:cs="Segoe UI"/>
+                <w:b/>
+                <w:bCs/>
+                <w:color w:val="0F0F0F"/>
+              </w:rPr>
+            </w:pPr>
+            <w:r>
+              <w:rPr>
+                <w:rFonts w:ascii="Segoe UI" w:hAnsi="Segoe UI" w:cs="Segoe UI"/>
+                <w:b/>
+                <w:bCs/>
+                <w:color w:val="0F0F0F"/>
+              </w:rPr>
+              <w:t>References</w:t>
+            </w:r>
+          </w:p>
+        </w:tc>
+        <w:tc>
+          <w:tcPr>
+            <w:tcW w:w="6044" w:type="dxa"/>
+            <w:gridSpan w:val="3"/>
+          </w:tcPr>
+          <w:p>
+            <w:pPr>
+              <w:pStyle w:val="ListParagraph"/>
+              <w:ind w:left="0"/>
+              <w:rPr>
+                <w:rFonts w:ascii="Segoe UI" w:hAnsi="Segoe UI" w:cs="Segoe UI"/>
+                <w:color w:val="0F0F0F"/>
+              </w:rPr>
+            </w:pPr>
+          </w:p>
+        </w:tc>
+      </w:tr>
+      <w:tr>
+        <w:tc>
+          <w:tcPr>
+            <w:tcW w:w="2072" w:type="dxa"/>
+            <w:shd w:val="clear" w:color="auto" w:fill="BFBFBF" w:themeFill="background1" w:themeFillShade="BF"/>
+          </w:tcPr>
+          <w:p>
+            <w:pPr>
+              <w:pStyle w:val="ListParagraph"/>
+              <w:ind w:left="0"/>
+              <w:rPr>
+                <w:rFonts w:ascii="Segoe UI" w:hAnsi="Segoe UI" w:cs="Segoe UI"/>
+                <w:b/>
+                <w:bCs/>
+                <w:color w:val="0F0F0F"/>
+              </w:rPr>
+            </w:pPr>
+            <w:r>
+              <w:rPr>
+                <w:rFonts w:ascii="Segoe UI" w:hAnsi="Segoe UI" w:cs="Segoe UI"/>
+                <w:b/>
+                <w:bCs/>
+                <w:color w:val="0F0F0F"/>
+              </w:rPr>
+              <w:t>Attribute Name</w:t>
+            </w:r>
+          </w:p>
+        </w:tc>
+        <w:tc>
+          <w:tcPr>
+            <w:tcW w:w="2253" w:type="dxa"/>
+            <w:shd w:val="clear" w:color="auto" w:fill="BFBFBF" w:themeFill="background1" w:themeFillShade="BF"/>
+          </w:tcPr>
+          <w:p>
+            <w:pPr>
+              <w:pStyle w:val="ListParagraph"/>
+              <w:ind w:left="0"/>
+              <w:rPr>
+                <w:rFonts w:ascii="Segoe UI" w:hAnsi="Segoe UI" w:cs="Segoe UI"/>
+                <w:b/>
+                <w:bCs/>
+                <w:color w:val="0F0F0F"/>
+              </w:rPr>
+            </w:pPr>
+            <w:r>
+              <w:rPr>
+                <w:rFonts w:ascii="Segoe UI" w:hAnsi="Segoe UI" w:cs="Segoe UI"/>
+                <w:b/>
+                <w:bCs/>
+                <w:color w:val="0F0F0F"/>
+              </w:rPr>
+              <w:t>Purpose</w:t>
+            </w:r>
+            <w:r>
+              <w:rPr>
+                <w:rFonts w:ascii="Segoe UI" w:hAnsi="Segoe UI" w:cs="Segoe UI"/>
+                <w:b/>
+                <w:bCs/>
+                <w:color w:val="0F0F0F"/>
+              </w:rPr>
+              <w:t xml:space="preserve"> / Description</w:t>
+            </w:r>
+          </w:p>
+        </w:tc>
+        <w:tc>
+          <w:tcPr>
+            <w:tcW w:w="1981" w:type="dxa"/>
+            <w:shd w:val="clear" w:color="auto" w:fill="BFBFBF" w:themeFill="background1" w:themeFillShade="BF"/>
+          </w:tcPr>
+          <w:p>
+            <w:pPr>
+              <w:pStyle w:val="ListParagraph"/>
+              <w:ind w:left="0"/>
+              <w:rPr>
+                <w:rFonts w:ascii="Segoe UI" w:hAnsi="Segoe UI" w:cs="Segoe UI"/>
+                <w:b/>
+                <w:bCs/>
+                <w:color w:val="0F0F0F"/>
+              </w:rPr>
+            </w:pPr>
+            <w:r>
+              <w:rPr>
+                <w:rFonts w:ascii="Segoe UI" w:hAnsi="Segoe UI" w:cs="Segoe UI"/>
+                <w:b/>
+                <w:bCs/>
+                <w:color w:val="0F0F0F"/>
+              </w:rPr>
+              <w:t>Data Type</w:t>
+            </w:r>
+          </w:p>
+        </w:tc>
+        <w:tc>
+          <w:tcPr>
+            <w:tcW w:w="1810" w:type="dxa"/>
+            <w:shd w:val="clear" w:color="auto" w:fill="BFBFBF" w:themeFill="background1" w:themeFillShade="BF"/>
+          </w:tcPr>
+          <w:p>
+            <w:pPr>
+              <w:pStyle w:val="ListParagraph"/>
+              <w:ind w:left="0"/>
+              <w:rPr>
+                <w:rFonts w:ascii="Segoe UI" w:hAnsi="Segoe UI" w:cs="Segoe UI"/>
+                <w:b/>
+                <w:bCs/>
+                <w:color w:val="0F0F0F"/>
+              </w:rPr>
+            </w:pPr>
+            <w:r>
+              <w:rPr>
+                <w:rFonts w:ascii="Segoe UI" w:hAnsi="Segoe UI" w:cs="Segoe UI"/>
+                <w:b/>
+                <w:bCs/>
+                <w:color w:val="0F0F0F"/>
+              </w:rPr>
+              <w:t>Constraints</w:t>
+            </w:r>
+          </w:p>
+        </w:tc>
+      </w:tr>
+      <w:tr>
+        <w:tc>
+          <w:tcPr>
+            <w:tcW w:w="2072" w:type="dxa"/>
+          </w:tcPr>
+          <w:p>
+            <w:pPr>
+              <w:pStyle w:val="ListParagraph"/>
+              <w:ind w:left="0"/>
+              <w:rPr>
+                <w:rFonts w:ascii="Segoe UI" w:hAnsi="Segoe UI" w:cs="Segoe UI"/>
+                <w:color w:val="0F0F0F"/>
+              </w:rPr>
+            </w:pPr>
+          </w:p>
+        </w:tc>
+        <w:tc>
+          <w:tcPr>
+            <w:tcW w:w="2253" w:type="dxa"/>
+          </w:tcPr>
+          <w:p>
+            <w:pPr>
+              <w:pStyle w:val="ListParagraph"/>
+              <w:ind w:left="0"/>
+              <w:rPr>
+                <w:rFonts w:ascii="Segoe UI" w:hAnsi="Segoe UI" w:cs="Segoe UI"/>
+                <w:color w:val="0F0F0F"/>
+              </w:rPr>
+            </w:pPr>
+          </w:p>
+        </w:tc>
+        <w:tc>
+          <w:tcPr>
+            <w:tcW w:w="1981" w:type="dxa"/>
+          </w:tcPr>
+          <w:p>
+            <w:pPr>
+              <w:pStyle w:val="ListParagraph"/>
+              <w:ind w:left="0"/>
+              <w:rPr>
+                <w:rFonts w:ascii="Segoe UI" w:hAnsi="Segoe UI" w:cs="Segoe UI"/>
+                <w:color w:val="0F0F0F"/>
+              </w:rPr>
+            </w:pPr>
+          </w:p>
+        </w:tc>
+        <w:tc>
+          <w:tcPr>
+            <w:tcW w:w="1810" w:type="dxa"/>
+          </w:tcPr>
+          <w:p>
+            <w:pPr>
+              <w:pStyle w:val="ListParagraph"/>
+              <w:ind w:left="0"/>
+              <w:rPr>
+                <w:rFonts w:ascii="Segoe UI" w:hAnsi="Segoe UI" w:cs="Segoe UI"/>
+                <w:color w:val="0F0F0F"/>
+              </w:rPr>
+            </w:pPr>
+          </w:p>
+        </w:tc>
+      </w:tr>
+    </w:tbl>
+    <w:p>
+      <w:pPr>
+        <w:pStyle w:val="ListParagraph"/>
+        <w:ind w:left="900"/>
+        <w:rPr>
+          <w:rFonts w:ascii="Segoe UI" w:hAnsi="Segoe UI" w:cs="Segoe UI"/>
+          <w:color w:val="0F0F0F"/>
+        </w:rPr>
+      </w:pPr>
+    </w:p>
+    <w:p>
+      <w:pPr>
+        <w:pStyle w:val="ListParagraph"/>
+        <w:ind w:left="900"/>
+        <w:rPr>
+          <w:rFonts w:ascii="Segoe UI" w:hAnsi="Segoe UI" w:cs="Segoe UI"/>
+          <w:color w:val="0F0F0F"/>
+        </w:rPr>
+      </w:pPr>
+    </w:p>
+    <w:p>
+      <w:pPr>
+        <w:pStyle w:val="ListParagraph"/>
+        <w:ind w:left="900"/>
+        <w:rPr>
+          <w:rFonts w:ascii="Segoe UI" w:hAnsi="Segoe UI" w:cs="Segoe UI"/>
+          <w:color w:val="0F0F0F"/>
+        </w:rPr>
+      </w:pPr>
+    </w:p>
+    <w:p>
+      <w:pPr>
+        <w:pStyle w:val="ListParagraph"/>
+        <w:ind w:left="900"/>
+        <w:rPr>
+          <w:rFonts w:ascii="Segoe UI" w:hAnsi="Segoe UI" w:cs="Segoe UI"/>
+          <w:color w:val="0F0F0F"/>
+        </w:rPr>
+      </w:pPr>
+      <w:r>
+        <w:rPr>
+          <w:rFonts w:ascii="Segoe UI" w:hAnsi="Segoe UI" w:cs="Segoe UI"/>
+          <w:color w:val="0F0F0F"/>
+        </w:rPr>
+        <w:tab/>
+        <w:t>Application</w:t>
+      </w:r>
+    </w:p>
+    <w:p>
+      <w:pPr>
+        <w:pStyle w:val="ListParagraph"/>
+        <w:ind w:left="900"/>
+        <w:rPr>
+          <w:rFonts w:ascii="Segoe UI" w:hAnsi="Segoe UI" w:cs="Segoe UI"/>
+          <w:color w:val="0F0F0F"/>
+        </w:rPr>
+      </w:pPr>
+      <w:r>
+        <w:rPr>
+          <w:rFonts w:ascii="Segoe UI" w:hAnsi="Segoe UI" w:cs="Segoe UI"/>
+          <w:color w:val="0F0F0F"/>
+        </w:rPr>
+        <w:tab/>
+        <w:t>Module</w:t>
+      </w:r>
+    </w:p>
+    <w:p>
+      <w:pPr>
+        <w:pStyle w:val="ListParagraph"/>
+        <w:ind w:left="900"/>
+        <w:rPr>
+          <w:rFonts w:ascii="Segoe UI" w:hAnsi="Segoe UI" w:cs="Segoe UI"/>
+          <w:color w:val="0F0F0F"/>
+        </w:rPr>
+      </w:pPr>
+      <w:r>
+        <w:rPr>
+          <w:rFonts w:ascii="Segoe UI" w:hAnsi="Segoe UI" w:cs="Segoe UI"/>
+          <w:color w:val="0F0F0F"/>
+        </w:rPr>
+        <w:tab/>
+        <w:t>Action</w:t>
+      </w:r>
+    </w:p>
+    <w:p>
+      <w:pPr>
+        <w:pStyle w:val="ListParagraph"/>
+        <w:ind w:left="900"/>
+        <w:rPr>
+          <w:rFonts w:ascii="Segoe UI" w:hAnsi="Segoe UI" w:cs="Segoe UI"/>
+          <w:color w:val="0F0F0F"/>
+        </w:rPr>
+      </w:pPr>
+      <w:proofErr w:type="spellStart"/>
+      <w:r>
+        <w:rPr>
+          <w:rFonts w:ascii="Segoe UI" w:hAnsi="Segoe UI" w:cs="Segoe UI"/>
+          <w:color w:val="0F0F0F"/>
+        </w:rPr>
+        <w:t>ActionGroup</w:t>
+      </w:r>
+      <w:proofErr w:type="spellEnd"/>
+    </w:p>
+    <w:p>
+      <w:pPr>
+        <w:pStyle w:val="ListParagraph"/>
+        <w:ind w:left="900"/>
+        <w:rPr>
+          <w:rFonts w:ascii="Segoe UI" w:hAnsi="Segoe UI" w:cs="Segoe UI"/>
+          <w:color w:val="0F0F0F"/>
+        </w:rPr>
+      </w:pPr>
+      <w:r>
+        <w:rPr>
+          <w:rFonts w:ascii="Segoe UI" w:hAnsi="Segoe UI" w:cs="Segoe UI"/>
+          <w:color w:val="0F0F0F"/>
+        </w:rPr>
+        <w:t>Member</w:t>
       </w:r>
     </w:p>
     <w:p>
@@ -2250,104 +3397,6 @@
           <w:b/>
           <w:bCs/>
         </w:rPr>
-        <w:t>Introduction</w:t>
-      </w:r>
-    </w:p>
-    <w:p>
-      <w:pPr>
-        <w:pStyle w:val="ListParagraph"/>
-      </w:pPr>
-      <w:r>
-        <w:t xml:space="preserve">This section describes the attributes </w:t>
-      </w:r>
-      <w:r>
-        <w:t>of</w:t>
-      </w:r>
-      <w:r>
-        <w:t xml:space="preserve"> different Entities of system configuration</w:t>
-      </w:r>
-      <w:r>
-        <w:t xml:space="preserve"> and th</w:t>
-      </w:r>
-      <w:r>
-        <w:t xml:space="preserve">eir </w:t>
-      </w:r>
-      <w:proofErr w:type="spellStart"/>
-      <w:r>
-        <w:t>relationships.</w:t>
-      </w:r>
-      <w:r>
-        <w:t>It</w:t>
-      </w:r>
-      <w:proofErr w:type="spellEnd"/>
-      <w:r>
-        <w:t xml:space="preserve"> includes table for </w:t>
-      </w:r>
-    </w:p>
-    <w:p>
-      <w:pPr>
-        <w:pStyle w:val="ListParagraph"/>
-      </w:pPr>
-      <w:r>
-        <w:tab/>
-        <w:t>Application</w:t>
-      </w:r>
-    </w:p>
-    <w:p>
-      <w:pPr>
-        <w:pStyle w:val="ListParagraph"/>
-      </w:pPr>
-      <w:r>
-        <w:tab/>
-        <w:t>Module</w:t>
-      </w:r>
-    </w:p>
-    <w:p>
-      <w:pPr>
-        <w:pStyle w:val="ListParagraph"/>
-      </w:pPr>
-      <w:r>
-        <w:tab/>
-        <w:t>Action</w:t>
-      </w:r>
-    </w:p>
-    <w:p>
-      <w:pPr>
-        <w:pStyle w:val="ListParagraph"/>
-        <w:ind w:firstLine="720"/>
-      </w:pPr>
-      <w:proofErr w:type="spellStart"/>
-      <w:r>
-        <w:t>ActionGroup</w:t>
-      </w:r>
-      <w:proofErr w:type="spellEnd"/>
-    </w:p>
-    <w:p>
-      <w:pPr>
-        <w:pStyle w:val="ListParagraph"/>
-        <w:ind w:firstLine="720"/>
-      </w:pPr>
-      <w:r>
-        <w:t>Member</w:t>
-      </w:r>
-    </w:p>
-    <w:p>
-      <w:pPr>
-        <w:pStyle w:val="ListParagraph"/>
-        <w:numPr>
-          <w:ilvl w:val="0"/>
-          <w:numId w:val="49"/>
-        </w:numPr>
-        <w:rPr>
-          <w:b/>
-          <w:bCs/>
-        </w:rPr>
-      </w:pPr>
-      <w:r>
-        <w:rPr>
-          <w:b/>
-          <w:bCs/>
-        </w:rPr>
         <w:t>Database Schema</w:t>
       </w:r>
     </w:p>
@@ -2408,6 +3457,7 @@
         </w:numPr>
       </w:pPr>
       <w:r>
+        <w:lastRenderedPageBreak/>
         <w:t>Name</w:t>
       </w:r>
       <w:r>
@@ -2840,128 +3890,6 @@
           <w:bCs/>
         </w:rPr>
       </w:pPr>
-    </w:p>
-    <w:p>
-      <w:pPr>
-        <w:pStyle w:val="ListParagraph"/>
-        <w:numPr>
-          <w:ilvl w:val="0"/>
-          <w:numId w:val="49"/>
-        </w:numPr>
-        <w:rPr>
-          <w:b/>
-          <w:bCs/>
-        </w:rPr>
-      </w:pPr>
-      <w:r>
-        <w:rPr>
-          <w:b/>
-          <w:bCs/>
-        </w:rPr>
-        <w:t>Operations</w:t>
-      </w:r>
-    </w:p>
-    <w:p>
-      <w:pPr>
-        <w:pStyle w:val="ListParagraph"/>
-      </w:pPr>
-      <w:r>
-        <w:t>Insertion</w:t>
-      </w:r>
-    </w:p>
-    <w:p>
-      <w:pPr>
-        <w:pStyle w:val="ListParagraph"/>
-      </w:pPr>
-      <w:r>
-        <w:t>Updat</w:t>
-      </w:r>
-      <w:r>
-        <w:t>e</w:t>
-      </w:r>
-    </w:p>
-    <w:p>
-      <w:pPr>
-        <w:pStyle w:val="ListParagraph"/>
-      </w:pPr>
-      <w:r>
-        <w:t>Deletion</w:t>
-      </w:r>
-    </w:p>
-    <w:p>
-      <w:pPr>
-        <w:pStyle w:val="ListParagraph"/>
-      </w:pPr>
-      <w:r>
-        <w:t>Querying</w:t>
-      </w:r>
-    </w:p>
-    <w:p>
-      <w:pPr>
-        <w:pStyle w:val="ListParagraph"/>
-        <w:numPr>
-          <w:ilvl w:val="0"/>
-          <w:numId w:val="49"/>
-        </w:numPr>
-        <w:rPr>
-          <w:b/>
-          <w:bCs/>
-        </w:rPr>
-      </w:pPr>
-      <w:r>
-        <w:rPr>
-          <w:b/>
-          <w:bCs/>
-        </w:rPr>
-        <w:t xml:space="preserve">Triggers and </w:t>
-      </w:r>
-      <w:r>
-        <w:rPr>
-          <w:b/>
-          <w:bCs/>
-        </w:rPr>
-        <w:t>Stored procedures</w:t>
-      </w:r>
-    </w:p>
-    <w:p>
-      <w:pPr>
-        <w:pStyle w:val="ListParagraph"/>
-        <w:numPr>
-          <w:ilvl w:val="0"/>
-          <w:numId w:val="49"/>
-        </w:numPr>
-        <w:rPr>
-          <w:b/>
-          <w:bCs/>
-        </w:rPr>
-      </w:pPr>
-      <w:r>
-        <w:rPr>
-          <w:b/>
-          <w:bCs/>
-        </w:rPr>
-        <w:t>Indexing</w:t>
-      </w:r>
-    </w:p>
-    <w:p>
-      <w:pPr>
-        <w:pStyle w:val="ListParagraph"/>
-        <w:numPr>
-          <w:ilvl w:val="0"/>
-          <w:numId w:val="49"/>
-        </w:numPr>
-        <w:rPr>
-          <w:b/>
-          <w:bCs/>
-        </w:rPr>
-      </w:pPr>
-      <w:r>
-        <w:rPr>
-          <w:b/>
-          <w:bCs/>
-        </w:rPr>
-        <w:t>Views</w:t>
-      </w:r>
     </w:p>
     <w:p>
       <w:pPr>
@@ -2981,7 +3909,9 @@
         </w:numPr>
         <w:jc w:val="left"/>
       </w:pPr>
-      <w:r>
+      <w:bookmarkStart w:id="13" w:name="_Toc155629529"/>
+      <w:r>
+        <w:lastRenderedPageBreak/>
         <w:t>Algorithm</w:t>
       </w:r>
       <w:r>
@@ -2990,6 +3920,7 @@
       <w:r>
         <w:t xml:space="preserve"> and Logic</w:t>
       </w:r>
+      <w:bookmarkEnd w:id="13"/>
     </w:p>
     <w:p>
       <w:pPr>
@@ -3000,9 +3931,11 @@
         </w:numPr>
         <w:jc w:val="left"/>
       </w:pPr>
+      <w:bookmarkStart w:id="14" w:name="_Toc155629530"/>
       <w:r>
         <w:t>Interfaces</w:t>
       </w:r>
+      <w:bookmarkEnd w:id="14"/>
     </w:p>
     <w:p>
       <w:pPr>
@@ -3013,9 +3946,11 @@
         </w:numPr>
         <w:jc w:val="left"/>
       </w:pPr>
+      <w:bookmarkStart w:id="15" w:name="_Toc155629531"/>
       <w:r>
         <w:t>Error Handling</w:t>
       </w:r>
+      <w:bookmarkEnd w:id="15"/>
     </w:p>
     <w:p>
       <w:pPr>
@@ -3026,9 +3961,11 @@
         </w:numPr>
         <w:jc w:val="left"/>
       </w:pPr>
+      <w:bookmarkStart w:id="16" w:name="_Toc155629532"/>
       <w:r>
         <w:t>Performance Considerations</w:t>
       </w:r>
+      <w:bookmarkEnd w:id="16"/>
     </w:p>
     <w:p>
       <w:pPr>
@@ -3039,9 +3976,11 @@
         </w:numPr>
         <w:jc w:val="left"/>
       </w:pPr>
+      <w:bookmarkStart w:id="17" w:name="_Toc155629533"/>
       <w:r>
         <w:t>Security Considerations</w:t>
       </w:r>
+      <w:bookmarkEnd w:id="17"/>
     </w:p>
     <w:p>
       <w:pPr>
@@ -3052,9 +3991,11 @@
         </w:numPr>
         <w:jc w:val="left"/>
       </w:pPr>
+      <w:bookmarkStart w:id="18" w:name="_Toc155629534"/>
       <w:r>
         <w:t>Testing Strategy</w:t>
       </w:r>
+      <w:bookmarkEnd w:id="18"/>
     </w:p>
     <w:p/>
     <w:p>
@@ -3066,10 +4007,11 @@
         </w:numPr>
         <w:jc w:val="left"/>
       </w:pPr>
-      <w:r>
-        <w:lastRenderedPageBreak/>
+      <w:bookmarkStart w:id="19" w:name="_Toc155629535"/>
+      <w:r>
         <w:t>Dependencies</w:t>
       </w:r>
+      <w:bookmarkEnd w:id="19"/>
     </w:p>
     <w:p/>
     <w:p>
@@ -3081,9 +4023,11 @@
         </w:numPr>
         <w:jc w:val="left"/>
       </w:pPr>
+      <w:bookmarkStart w:id="20" w:name="_Toc155629536"/>
       <w:r>
         <w:t>Configuration Management</w:t>
       </w:r>
+      <w:bookmarkEnd w:id="20"/>
     </w:p>
     <w:p/>
     <w:p>
@@ -3095,9 +4039,11 @@
         </w:numPr>
         <w:jc w:val="left"/>
       </w:pPr>
+      <w:bookmarkStart w:id="21" w:name="_Toc155629537"/>
       <w:r>
         <w:t>Documentation References</w:t>
       </w:r>
+      <w:bookmarkEnd w:id="21"/>
     </w:p>
     <w:p>
       <w:pPr>
@@ -3108,9 +4054,11 @@
         </w:numPr>
         <w:jc w:val="left"/>
       </w:pPr>
+      <w:bookmarkStart w:id="22" w:name="_Toc155629538"/>
       <w:r>
         <w:t>Glossary</w:t>
       </w:r>
+      <w:bookmarkEnd w:id="22"/>
     </w:p>
     <w:tbl>
       <w:tblPr>
@@ -3341,6 +4289,7 @@
           <w:p/>
           <w:p>
             <w:r>
+              <w:lastRenderedPageBreak/>
               <w:t xml:space="preserve">A module specifies a set of functions which can be performed on a specific set of information. </w:t>
             </w:r>
           </w:p>
@@ -3371,9 +4320,11 @@
         </w:numPr>
         <w:jc w:val="left"/>
       </w:pPr>
+      <w:bookmarkStart w:id="23" w:name="_Toc155629539"/>
       <w:r>
         <w:t>Revision History</w:t>
       </w:r>
+      <w:bookmarkEnd w:id="23"/>
     </w:p>
     <w:p/>
     <w:p>

</xml_diff>